<commit_message>
Revised results section of manuscript
</commit_message>
<xml_diff>
--- a/manuscript/surrogates_manuscript.docx
+++ b/manuscript/surrogates_manuscript.docx
@@ -41,37 +41,31 @@
         <w:rPr>
           <w:lang w:val="en-CA"/>
         </w:rPr>
-        <w:t>Dece</w:t>
+        <w:t>January</w:t>
       </w:r>
       <w:r>
         <w:rPr>
           <w:lang w:val="en-CA"/>
         </w:rPr>
-        <w:t>m</w:t>
+        <w:t xml:space="preserve"> </w:t>
       </w:r>
       <w:r>
         <w:rPr>
           <w:lang w:val="en-CA"/>
         </w:rPr>
-        <w:t>ber</w:t>
+        <w:t>17</w:t>
       </w:r>
       <w:r>
         <w:rPr>
           <w:lang w:val="en-CA"/>
         </w:rPr>
-        <w:t xml:space="preserve"> </w:t>
+        <w:t>, 20</w:t>
       </w:r>
       <w:r>
         <w:rPr>
           <w:lang w:val="en-CA"/>
         </w:rPr>
         <w:t>20</w:t>
-      </w:r>
-      <w:r>
-        <w:rPr>
-          <w:lang w:val="en-CA"/>
-        </w:rPr>
-        <w:t>, 2019</w:t>
       </w:r>
     </w:p>
     <w:p>
@@ -104,25 +98,25 @@
     <w:p>
       <w:pPr>
         <w:rPr>
-          <w:lang w:val="fr-FR"/>
-        </w:rPr>
-      </w:pPr>
-      <w:r>
-        <w:rPr>
-          <w:lang w:val="fr-FR"/>
+          <w:lang w:val="en-CA"/>
+        </w:rPr>
+      </w:pPr>
+      <w:r>
+        <w:rPr>
+          <w:lang w:val="en-CA"/>
         </w:rPr>
         <w:t>Pierre R. Vernier</w:t>
       </w:r>
       <w:r>
         <w:rPr>
           <w:vertAlign w:val="superscript"/>
-          <w:lang w:val="fr-FR"/>
+          <w:lang w:val="en-CA"/>
         </w:rPr>
         <w:t>1*</w:t>
       </w:r>
       <w:r>
         <w:rPr>
-          <w:lang w:val="fr-FR"/>
+          <w:lang w:val="en-CA"/>
         </w:rPr>
         <w:t xml:space="preserve"> (</w:t>
       </w:r>
@@ -130,14 +124,14 @@
         <w:r>
           <w:rPr>
             <w:rStyle w:val="Hyperlink"/>
-            <w:lang w:val="fr-FR"/>
+            <w:lang w:val="en-CA"/>
           </w:rPr>
           <w:t>pierre.vernier@gmail.com</w:t>
         </w:r>
       </w:hyperlink>
       <w:r>
         <w:rPr>
-          <w:lang w:val="fr-FR"/>
+          <w:lang w:val="en-CA"/>
         </w:rPr>
         <w:t>)</w:t>
       </w:r>
@@ -2338,611 +2332,219 @@
     </w:p>
     <w:p/>
     <w:p>
-      <w:r>
-        <w:t>R</w:t>
-      </w:r>
-      <w:r>
-        <w:t>epresentative and non-representative networks</w:t>
-      </w:r>
-      <w:r>
-        <w:t xml:space="preserve"> were constructed for</w:t>
-      </w:r>
-      <w:r>
-        <w:t xml:space="preserve"> 72 ecoregions, of which</w:t>
-      </w:r>
-      <w:r>
-        <w:t xml:space="preserve"> 48</w:t>
-      </w:r>
-      <w:r>
-        <w:t xml:space="preserve"> </w:t>
-      </w:r>
-      <w:r>
-        <w:t xml:space="preserve">had sufficient numbers </w:t>
-      </w:r>
-      <w:r>
-        <w:t xml:space="preserve">of each </w:t>
-      </w:r>
-      <w:r>
-        <w:t xml:space="preserve">to develop </w:t>
-      </w:r>
-      <w:r>
-        <w:t xml:space="preserve">multiple </w:t>
-      </w:r>
-      <w:r>
-        <w:t>regression models (&gt;</w:t>
-      </w:r>
-      <w:r>
-        <w:t>3</w:t>
-      </w:r>
-      <w:r>
-        <w:t>0 networks</w:t>
-      </w:r>
-      <w:r>
-        <w:t xml:space="preserve"> with at least 10 of each type</w:t>
-      </w:r>
-      <w:r>
-        <w:t>).</w:t>
-      </w:r>
-      <w:r>
-        <w:t xml:space="preserve"> </w:t>
-      </w:r>
-      <w:r>
-        <w:t>A total of 662 multiple regression models were developed</w:t>
-      </w:r>
-      <w:r>
-        <w:t xml:space="preserve"> (test species x ecoregion)</w:t>
-      </w:r>
-      <w:r>
-        <w:t xml:space="preserve">, of which 555 were significant </w:t>
-      </w:r>
-      <w:r>
-        <w:t xml:space="preserve">overall based on </w:t>
-      </w:r>
-      <w:r>
-        <w:t>an</w:t>
-      </w:r>
-      <w:r>
-        <w:t xml:space="preserve"> F-test</w:t>
-      </w:r>
-      <w:r>
-        <w:rPr>
-          <w:rFonts w:ascii="Calibri" w:hAnsi="Calibri" w:cs="Calibri"/>
-        </w:rPr>
-        <w:t xml:space="preserve">. </w:t>
-      </w:r>
-      <w:r>
-        <w:rPr>
-          <w:rFonts w:ascii="Calibri" w:hAnsi="Calibri" w:cs="Calibri"/>
-        </w:rPr>
-        <w:t>In general,</w:t>
-      </w:r>
-      <w:r>
-        <w:rPr>
-          <w:rFonts w:ascii="Calibri" w:hAnsi="Calibri" w:cs="Calibri"/>
-        </w:rPr>
-        <w:t xml:space="preserve"> </w:t>
-      </w:r>
-      <w:r>
-        <w:rPr>
-          <w:rFonts w:ascii="Calibri" w:hAnsi="Calibri" w:cs="Calibri"/>
-        </w:rPr>
-        <w:t>there</w:t>
-      </w:r>
-      <w:r>
-        <w:rPr>
-          <w:rFonts w:ascii="Calibri" w:hAnsi="Calibri" w:cs="Calibri"/>
-        </w:rPr>
-        <w:t xml:space="preserve"> was a moderate to strong positive linear relationship</w:t>
-      </w:r>
-      <w:r>
-        <w:rPr>
-          <w:rFonts w:ascii="Calibri" w:hAnsi="Calibri" w:cs="Calibri"/>
-        </w:rPr>
-        <w:t xml:space="preserve"> (adjusted R</w:t>
-      </w:r>
-      <w:r>
-        <w:rPr>
-          <w:rFonts w:ascii="Calibri" w:hAnsi="Calibri" w:cs="Calibri"/>
+      <w:pPr>
+        <w:spacing w:line="240" w:lineRule="auto"/>
+        <w:rPr>
+          <w:rFonts w:ascii="Calibri" w:eastAsia="Times New Roman" w:hAnsi="Calibri" w:cs="Calibri"/>
+          <w:lang w:eastAsia="en-CA"/>
+        </w:rPr>
+      </w:pPr>
+      <w:r>
+        <w:rPr>
+          <w:rFonts w:ascii="Calibri" w:eastAsia="Times New Roman" w:hAnsi="Calibri" w:cs="Calibri"/>
+          <w:lang w:eastAsia="en-CA"/>
+        </w:rPr>
+        <w:t>Representative and non-representative networks were constructed for 72 ecoregions, of which 48 had sufficient numbers of each to develop multiple regression models (&gt;30 networks with at least 10 of each type). A total of 662 multiple regression models were developed (test species x ecoregion), of which 634 were significant overall based on an F-test (Bonferonni corrected p-value ≤ 0.0001). In general, there was a moderate to strong positive linear relationship (adjusted R</w:t>
+      </w:r>
+      <w:r>
+        <w:rPr>
+          <w:rFonts w:ascii="Calibri" w:eastAsia="Times New Roman" w:hAnsi="Calibri" w:cs="Calibri"/>
           <w:vertAlign w:val="superscript"/>
+          <w:lang w:eastAsia="en-CA"/>
         </w:rPr>
         <w:t>2</w:t>
       </w:r>
       <w:r>
         <w:rPr>
-          <w:rFonts w:ascii="Calibri" w:hAnsi="Calibri" w:cs="Calibri"/>
-        </w:rPr>
-        <w:t xml:space="preserve"> &gt; 0.2)</w:t>
-      </w:r>
-      <w:r>
-        <w:rPr>
-          <w:rFonts w:ascii="Calibri" w:hAnsi="Calibri" w:cs="Calibri"/>
-        </w:rPr>
-        <w:t xml:space="preserve"> between the representativeness of test species and the representativeness </w:t>
-      </w:r>
-      <w:r>
-        <w:rPr>
-          <w:rFonts w:ascii="Calibri" w:hAnsi="Calibri" w:cs="Calibri"/>
-        </w:rPr>
-        <w:t>of the four surrogates</w:t>
-      </w:r>
-      <w:r>
-        <w:rPr>
-          <w:rFonts w:ascii="Calibri" w:hAnsi="Calibri" w:cs="Calibri"/>
-        </w:rPr>
-        <w:t xml:space="preserve"> for </w:t>
-      </w:r>
-      <w:r>
-        <w:rPr>
-          <w:rFonts w:ascii="Calibri" w:hAnsi="Calibri" w:cs="Calibri"/>
-        </w:rPr>
-        <w:t>79% of models</w:t>
-      </w:r>
-      <w:r>
-        <w:rPr>
-          <w:rFonts w:ascii="Calibri" w:hAnsi="Calibri" w:cs="Calibri"/>
-        </w:rPr>
-        <w:t xml:space="preserve">. </w:t>
-      </w:r>
-      <w:r>
-        <w:t>CMI</w:t>
-      </w:r>
-      <w:r>
-        <w:t xml:space="preserve"> and</w:t>
-      </w:r>
-      <w:r>
-        <w:t xml:space="preserve"> LCC were the</w:t>
-      </w:r>
-      <w:r>
-        <w:t xml:space="preserve"> most important </w:t>
-      </w:r>
-      <w:r>
-        <w:t xml:space="preserve">surrogate </w:t>
-      </w:r>
-      <w:r>
-        <w:t>a</w:t>
-      </w:r>
-      <w:r>
-        <w:t>cross</w:t>
-      </w:r>
-      <w:r>
-        <w:t xml:space="preserve"> all test features in 2</w:t>
-      </w:r>
-      <w:r>
-        <w:t>0</w:t>
-      </w:r>
-      <w:r>
-        <w:t xml:space="preserve">4 </w:t>
-      </w:r>
-      <w:r>
-        <w:t xml:space="preserve">regression </w:t>
-      </w:r>
-      <w:r>
-        <w:t>models</w:t>
-      </w:r>
-      <w:r>
-        <w:t xml:space="preserve"> </w:t>
-      </w:r>
-      <w:r>
-        <w:t>each</w:t>
-      </w:r>
-      <w:r>
-        <w:t xml:space="preserve">. </w:t>
-      </w:r>
-      <w:r>
-        <w:t xml:space="preserve">In contrast, </w:t>
-      </w:r>
-      <w:r>
-        <w:t xml:space="preserve">LED was the most important variable for only </w:t>
-      </w:r>
-      <w:r>
-        <w:t>112</w:t>
-      </w:r>
-      <w:r>
-        <w:t xml:space="preserve"> models</w:t>
-      </w:r>
-      <w:r>
-        <w:t xml:space="preserve">. </w:t>
-      </w:r>
-      <w:r>
-        <w:t>T</w:t>
-      </w:r>
-      <w:r>
-        <w:t xml:space="preserve">here were 9 ecoregions where </w:t>
-      </w:r>
-      <w:r>
-        <w:t xml:space="preserve">the effectiveness of </w:t>
-      </w:r>
-      <w:r>
-        <w:t>surrogates was moderate to strong</w:t>
-      </w:r>
-      <w:r>
-        <w:t xml:space="preserve"> for all </w:t>
-      </w:r>
-      <w:r>
-        <w:t xml:space="preserve">18 </w:t>
-      </w:r>
-      <w:r>
-        <w:t>test species</w:t>
-      </w:r>
-      <w:r>
-        <w:t>.</w:t>
-      </w:r>
-      <w:r>
-        <w:t xml:space="preserve"> </w:t>
-      </w:r>
-      <w:r>
-        <w:t>In addition, there were</w:t>
-      </w:r>
-      <w:r>
-        <w:t xml:space="preserve"> 28 ecoregions where at least 75% of test species had moderate to strong relationship with surrogates.</w:t>
-      </w:r>
-      <w:r>
-        <w:t xml:space="preserve"> </w:t>
-      </w:r>
-      <w:r>
-        <w:t>Conversely</w:t>
-      </w:r>
-      <w:r>
-        <w:t xml:space="preserve">, </w:t>
-      </w:r>
-      <w:r>
-        <w:t xml:space="preserve">there were 3 </w:t>
-      </w:r>
-      <w:r>
-        <w:t>ecoregions</w:t>
-      </w:r>
-      <w:r>
-        <w:t>, located in the western boreal region,</w:t>
-      </w:r>
-      <w:r>
-        <w:t xml:space="preserve"> where less than half species had moderate to strong relationships with surrogates.</w:t>
-      </w:r>
-      <w:r>
-        <w:t xml:space="preserve"> </w:t>
-      </w:r>
-      <w:r>
-        <w:t>In general, the strength of the relationship between test species and surrogates w</w:t>
-      </w:r>
-      <w:r>
-        <w:t>as</w:t>
-      </w:r>
-      <w:r>
-        <w:t xml:space="preserve"> weaker in the 17 ecoregions </w:t>
-      </w:r>
-      <w:r>
-        <w:t>located</w:t>
-      </w:r>
-      <w:r>
-        <w:t xml:space="preserve"> </w:t>
-      </w:r>
-      <w:r>
-        <w:t xml:space="preserve">in </w:t>
-      </w:r>
-      <w:r>
-        <w:t xml:space="preserve">the </w:t>
-      </w:r>
-      <w:r>
-        <w:t xml:space="preserve">western </w:t>
-      </w:r>
-      <w:r>
-        <w:t>ecozones</w:t>
-      </w:r>
-      <w:r>
-        <w:t xml:space="preserve"> (</w:t>
-      </w:r>
-      <w:r>
-        <w:t xml:space="preserve">adjusted </w:t>
-      </w:r>
-      <w:r>
-        <w:t>R</w:t>
-      </w:r>
-      <w:r>
-        <w:rPr>
+          <w:rFonts w:ascii="Calibri" w:eastAsia="Times New Roman" w:hAnsi="Calibri" w:cs="Calibri"/>
+          <w:lang w:eastAsia="en-CA"/>
+        </w:rPr>
+        <w:t xml:space="preserve"> &gt; 0.2) between the representativeness of test species and the representativeness of the four surrogates for 79% of models (Table 3; supp info). CMI and LCC were the most important surrogates across all test species in 204 regression models each and for songbird species for 154 and 141 of 470 models, respectively (Table 4; supp info). In contrast, LED was the most important variable for waterfowl (64 of 192 models) and least important for songbirds (11% of models). Among ecoregions, there were nine where the effectiveness of surrogates was moderate to strong for all 18 test species. In addition, there were 28 ecoregions where at least 75% of test species had moderate to strong relationship with surrogates. Conversely, there were three ecoregions, located in the western boreal region, where less than half of the test species had moderate to strong relationships with surrogates. In general, the strength of the relationship between test species and surrogates was weaker in the 17 ecoregions located in the western ecozones (adjusted R</w:t>
+      </w:r>
+      <w:r>
+        <w:rPr>
+          <w:rFonts w:ascii="Calibri" w:eastAsia="Times New Roman" w:hAnsi="Calibri" w:cs="Calibri"/>
           <w:vertAlign w:val="superscript"/>
+          <w:lang w:eastAsia="en-CA"/>
         </w:rPr>
         <w:t>2</w:t>
       </w:r>
       <w:r>
-        <w:t>=0.37) versus the rest of the boreal</w:t>
-      </w:r>
-      <w:r>
-        <w:t xml:space="preserve"> </w:t>
-      </w:r>
-      <w:r>
-        <w:t>except for Newfoundland</w:t>
-      </w:r>
-      <w:r>
-        <w:t xml:space="preserve"> (adjusted R</w:t>
-      </w:r>
-      <w:r>
-        <w:rPr>
+        <w:rPr>
+          <w:rFonts w:ascii="Calibri" w:eastAsia="Times New Roman" w:hAnsi="Calibri" w:cs="Calibri"/>
+          <w:lang w:eastAsia="en-CA"/>
+        </w:rPr>
+        <w:t>=0.37) versus the rest of the boreal except for Newfoundland (adjusted R</w:t>
+      </w:r>
+      <w:r>
+        <w:rPr>
+          <w:rFonts w:ascii="Calibri" w:eastAsia="Times New Roman" w:hAnsi="Calibri" w:cs="Calibri"/>
           <w:vertAlign w:val="superscript"/>
+          <w:lang w:eastAsia="en-CA"/>
         </w:rPr>
         <w:t>2</w:t>
       </w:r>
       <w:r>
-        <w:t>=0.48).</w:t>
-      </w:r>
-      <w:r>
-        <w:t xml:space="preserve"> In Newfoundland, the strength of the relationship was similar to the western ecoregions (</w:t>
-      </w:r>
-      <w:r>
-        <w:t xml:space="preserve">adjusted </w:t>
-      </w:r>
-      <w:r>
-        <w:t>R</w:t>
-      </w:r>
-      <w:r>
-        <w:rPr>
+        <w:rPr>
+          <w:rFonts w:ascii="Calibri" w:eastAsia="Times New Roman" w:hAnsi="Calibri" w:cs="Calibri"/>
+          <w:lang w:eastAsia="en-CA"/>
+        </w:rPr>
+        <w:t>=0.48). In Newfoundland, the strength of the relationship was similar to the western ecoregions (adjusted R</w:t>
+      </w:r>
+      <w:r>
+        <w:rPr>
+          <w:rFonts w:ascii="Calibri" w:eastAsia="Times New Roman" w:hAnsi="Calibri" w:cs="Calibri"/>
           <w:vertAlign w:val="superscript"/>
+          <w:lang w:eastAsia="en-CA"/>
         </w:rPr>
         <w:t>2</w:t>
       </w:r>
       <w:r>
-        <w:t>=</w:t>
-      </w:r>
-      <w:r>
-        <w:t>0.39).</w:t>
-      </w:r>
-      <w:r>
-        <w:t xml:space="preserve"> </w:t>
-      </w:r>
-      <w:r>
-        <w:t>In terms of consistency, the ecoregions located within the Boreal Shield A and Taiga Plains ecozones had the highest average strength across all test species with adjusted R</w:t>
-      </w:r>
-      <w:r>
-        <w:rPr>
+        <w:rPr>
+          <w:rFonts w:ascii="Calibri" w:eastAsia="Times New Roman" w:hAnsi="Calibri" w:cs="Calibri"/>
+          <w:lang w:eastAsia="en-CA"/>
+        </w:rPr>
+        <w:t>=0.39). In terms of consistency, the ecoregions located within the Boreal Shield A and Taiga Plains ecozones had the highest average strength across all test species with adjusted R</w:t>
+      </w:r>
+      <w:r>
+        <w:rPr>
+          <w:rFonts w:ascii="Calibri" w:eastAsia="Times New Roman" w:hAnsi="Calibri" w:cs="Calibri"/>
           <w:vertAlign w:val="superscript"/>
+          <w:lang w:eastAsia="en-CA"/>
         </w:rPr>
         <w:t>2</w:t>
       </w:r>
       <w:r>
-        <w:t xml:space="preserve"> values of 0.53 and 0.51, respectively. Moreover, the strength of the relationships for 84% and 83% of the ecoregions </w:t>
-      </w:r>
-      <w:r>
-        <w:t xml:space="preserve">within those 2 ecozones </w:t>
-      </w:r>
-      <w:r>
-        <w:t>were</w:t>
-      </w:r>
-      <w:r>
-        <w:t xml:space="preserve"> moderate to strong relationships. </w:t>
-      </w:r>
-      <w:r>
-        <w:t>On the other hand,</w:t>
-      </w:r>
-      <w:r>
-        <w:t xml:space="preserve"> the ecoregions located within the </w:t>
-      </w:r>
-      <w:r>
-        <w:t>M</w:t>
-      </w:r>
-      <w:r>
-        <w:t xml:space="preserve">ontane </w:t>
-      </w:r>
-      <w:r>
-        <w:t>C</w:t>
-      </w:r>
-      <w:r>
-        <w:t xml:space="preserve">ordillera </w:t>
-      </w:r>
-      <w:r>
-        <w:t xml:space="preserve">ecozone </w:t>
-      </w:r>
-      <w:r>
-        <w:t>had the lowest average strength (</w:t>
-      </w:r>
-      <w:r>
-        <w:t xml:space="preserve">adjusted </w:t>
-      </w:r>
-      <w:r>
-        <w:t>R</w:t>
-      </w:r>
-      <w:r>
-        <w:rPr>
+        <w:rPr>
+          <w:rFonts w:ascii="Calibri" w:eastAsia="Times New Roman" w:hAnsi="Calibri" w:cs="Calibri"/>
+          <w:lang w:eastAsia="en-CA"/>
+        </w:rPr>
+        <w:t xml:space="preserve"> values of 0.53 and 0.51, respectively. Moreover, the strength of the relationships was moderate to strong for 84% and 83% of the ecoregions within those two ecozones, respectively. On the other hand, the ecoregions located within the Montane Cordillera ecozone had the lowest average strength (adjusted R</w:t>
+      </w:r>
+      <w:r>
+        <w:rPr>
+          <w:rFonts w:ascii="Calibri" w:eastAsia="Times New Roman" w:hAnsi="Calibri" w:cs="Calibri"/>
           <w:vertAlign w:val="superscript"/>
+          <w:lang w:eastAsia="en-CA"/>
         </w:rPr>
         <w:t>2</w:t>
       </w:r>
       <w:r>
-        <w:t>=0.28) across all species</w:t>
-      </w:r>
-      <w:r>
-        <w:t>,</w:t>
-      </w:r>
-      <w:r>
-        <w:t xml:space="preserve"> as well as the lowest number of ecoregions with moderate to strong relationships (55%).</w:t>
+        <w:rPr>
+          <w:rFonts w:ascii="Calibri" w:eastAsia="Times New Roman" w:hAnsi="Calibri" w:cs="Calibri"/>
+          <w:lang w:eastAsia="en-CA"/>
+        </w:rPr>
+        <w:t>=0.28) across all species, as well as the lowest number of ecoregions with moderate to strong relationships (55%).</w:t>
       </w:r>
     </w:p>
-    <w:p/>
     <w:p>
       <w:pPr>
+        <w:spacing w:line="240" w:lineRule="auto"/>
+        <w:rPr>
+          <w:rFonts w:ascii="Calibri" w:eastAsia="Times New Roman" w:hAnsi="Calibri" w:cs="Calibri"/>
+          <w:lang w:eastAsia="en-CA"/>
+        </w:rPr>
+      </w:pPr>
+      <w:r>
+        <w:rPr>
+          <w:rFonts w:ascii="Calibri" w:eastAsia="Times New Roman" w:hAnsi="Calibri" w:cs="Calibri"/>
+          <w:lang w:eastAsia="en-CA"/>
+        </w:rPr>
+        <w:t> </w:t>
+      </w:r>
+    </w:p>
+    <w:p>
+      <w:pPr>
+        <w:spacing w:line="240" w:lineRule="auto"/>
         <w:jc w:val="center"/>
         <w:rPr>
+          <w:rFonts w:ascii="Calibri" w:eastAsia="Times New Roman" w:hAnsi="Calibri" w:cs="Calibri"/>
+          <w:lang w:eastAsia="en-CA"/>
+        </w:rPr>
+      </w:pPr>
+      <w:r>
+        <w:rPr>
+          <w:rFonts w:ascii="Calibri" w:eastAsia="Times New Roman" w:hAnsi="Calibri" w:cs="Calibri"/>
           <w:b/>
-        </w:rPr>
-      </w:pPr>
-      <w:r>
-        <w:rPr>
+          <w:bCs/>
+          <w:lang w:eastAsia="en-CA"/>
+        </w:rPr>
+        <w:t>Tables 3 &amp; 4</w:t>
+      </w:r>
+    </w:p>
+    <w:p>
+      <w:pPr>
+        <w:spacing w:line="240" w:lineRule="auto"/>
+        <w:rPr>
+          <w:rFonts w:ascii="Calibri" w:eastAsia="Times New Roman" w:hAnsi="Calibri" w:cs="Calibri"/>
+          <w:lang w:eastAsia="en-CA"/>
+        </w:rPr>
+      </w:pPr>
+      <w:r>
+        <w:rPr>
+          <w:rFonts w:ascii="Calibri" w:eastAsia="Times New Roman" w:hAnsi="Calibri" w:cs="Calibri"/>
+          <w:lang w:eastAsia="en-CA"/>
+        </w:rPr>
+        <w:t> </w:t>
+      </w:r>
+    </w:p>
+    <w:p>
+      <w:pPr>
+        <w:spacing w:line="240" w:lineRule="auto"/>
+        <w:rPr>
+          <w:rFonts w:ascii="Calibri Light" w:eastAsia="Times New Roman" w:hAnsi="Calibri Light" w:cs="Calibri Light"/>
+          <w:lang w:eastAsia="en-CA"/>
+        </w:rPr>
+      </w:pPr>
+      <w:r>
+        <w:rPr>
+          <w:rFonts w:ascii="Calibri Light" w:eastAsia="Times New Roman" w:hAnsi="Calibri Light" w:cs="Calibri Light"/>
           <w:b/>
-        </w:rPr>
-        <w:t>Tables 3 &amp; 4</w:t>
+          <w:bCs/>
+          <w:lang w:eastAsia="en-CA"/>
+        </w:rPr>
+        <w:t>Songbirds</w:t>
       </w:r>
     </w:p>
-    <w:p/>
     <w:p>
       <w:pPr>
-        <w:pStyle w:val="Heading2"/>
-      </w:pPr>
-      <w:r>
-        <w:t>Songbirds</w:t>
+        <w:spacing w:line="240" w:lineRule="auto"/>
+        <w:rPr>
+          <w:rFonts w:ascii="Calibri" w:eastAsia="Times New Roman" w:hAnsi="Calibri" w:cs="Calibri"/>
+          <w:lang w:eastAsia="en-CA"/>
+        </w:rPr>
+      </w:pPr>
+      <w:r>
+        <w:rPr>
+          <w:rFonts w:ascii="Calibri" w:eastAsia="Times New Roman" w:hAnsi="Calibri" w:cs="Calibri"/>
+          <w:lang w:eastAsia="en-CA"/>
+        </w:rPr>
+        <w:t> </w:t>
       </w:r>
     </w:p>
-    <w:p/>
     <w:p>
+      <w:pPr>
+        <w:spacing w:line="240" w:lineRule="auto"/>
+        <w:rPr>
+          <w:rFonts w:ascii="Calibri" w:eastAsia="Times New Roman" w:hAnsi="Calibri" w:cs="Calibri"/>
+          <w:lang w:eastAsia="en-CA"/>
+        </w:rPr>
+      </w:pPr>
       <w:r>
         <w:rPr>
           <w:rFonts w:ascii="Calibri" w:eastAsia="Times New Roman" w:hAnsi="Calibri" w:cs="Calibri"/>
           <w:lang w:val="en-CA" w:eastAsia="en-CA"/>
         </w:rPr>
-        <w:t xml:space="preserve">The number of ecoregion-level songbird-surrogate models developed varied by species depending on their geographic distribution. The </w:t>
-      </w:r>
-      <w:proofErr w:type="gramStart"/>
+        <w:t>The number of ecoregion-level songbird-surrogate models developed varied by species depending on their geographic distribution. The four w</w:t>
+      </w:r>
+      <w:bookmarkStart w:id="4" w:name="_GoBack"/>
+      <w:bookmarkEnd w:id="4"/>
       <w:r>
         <w:rPr>
           <w:rFonts w:ascii="Calibri" w:eastAsia="Times New Roman" w:hAnsi="Calibri" w:cs="Calibri"/>
           <w:lang w:val="en-CA" w:eastAsia="en-CA"/>
         </w:rPr>
-        <w:t>four warbler</w:t>
-      </w:r>
-      <w:proofErr w:type="gramEnd"/>
-      <w:r>
-        <w:rPr>
-          <w:rFonts w:ascii="Calibri" w:eastAsia="Times New Roman" w:hAnsi="Calibri" w:cs="Calibri"/>
-          <w:lang w:val="en-CA" w:eastAsia="en-CA"/>
-        </w:rPr>
-        <w:t xml:space="preserve"> species, in particular, had more restricted distributions and</w:t>
-      </w:r>
-      <w:r>
-        <w:rPr>
-          <w:rFonts w:ascii="Calibri" w:eastAsia="Times New Roman" w:hAnsi="Calibri" w:cs="Calibri"/>
-          <w:lang w:val="en-CA" w:eastAsia="en-CA"/>
-        </w:rPr>
-        <w:t>,</w:t>
-      </w:r>
-      <w:r>
-        <w:rPr>
-          <w:rFonts w:ascii="Calibri" w:eastAsia="Times New Roman" w:hAnsi="Calibri" w:cs="Calibri"/>
-          <w:lang w:val="en-CA" w:eastAsia="en-CA"/>
-        </w:rPr>
-        <w:t xml:space="preserve"> consequently</w:t>
-      </w:r>
-      <w:r>
-        <w:rPr>
-          <w:rFonts w:ascii="Calibri" w:eastAsia="Times New Roman" w:hAnsi="Calibri" w:cs="Calibri"/>
-          <w:lang w:val="en-CA" w:eastAsia="en-CA"/>
-        </w:rPr>
-        <w:t>,</w:t>
-      </w:r>
-      <w:r>
-        <w:rPr>
-          <w:rFonts w:ascii="Calibri" w:eastAsia="Times New Roman" w:hAnsi="Calibri" w:cs="Calibri"/>
-          <w:lang w:val="en-CA" w:eastAsia="en-CA"/>
-        </w:rPr>
-        <w:t xml:space="preserve"> models were developed for only 6 to 16 ecoregions</w:t>
-      </w:r>
-      <w:r>
-        <w:rPr>
-          <w:rFonts w:ascii="Calibri" w:eastAsia="Times New Roman" w:hAnsi="Calibri" w:cs="Calibri"/>
-          <w:lang w:val="en-CA" w:eastAsia="en-CA"/>
-        </w:rPr>
-        <w:t xml:space="preserve"> depending on the species</w:t>
-      </w:r>
-      <w:r>
-        <w:rPr>
-          <w:rFonts w:ascii="Calibri" w:eastAsia="Times New Roman" w:hAnsi="Calibri" w:cs="Calibri"/>
-          <w:lang w:val="en-CA" w:eastAsia="en-CA"/>
-        </w:rPr>
-        <w:t xml:space="preserve">. Brown Creeper was present in 20 ecoregions while the remaining species were more widely distributed and models were </w:t>
-      </w:r>
-      <w:r>
-        <w:rPr>
-          <w:rFonts w:ascii="Calibri" w:eastAsia="Times New Roman" w:hAnsi="Calibri" w:cs="Calibri"/>
-          <w:lang w:val="en-CA" w:eastAsia="en-CA"/>
-        </w:rPr>
-        <w:t>developed</w:t>
-      </w:r>
-      <w:r>
-        <w:rPr>
-          <w:rFonts w:ascii="Calibri" w:eastAsia="Times New Roman" w:hAnsi="Calibri" w:cs="Calibri"/>
-          <w:lang w:val="en-CA" w:eastAsia="en-CA"/>
-        </w:rPr>
-        <w:t xml:space="preserve"> for 39</w:t>
-      </w:r>
-      <w:r>
-        <w:rPr>
-          <w:rFonts w:ascii="Calibri" w:eastAsia="Times New Roman" w:hAnsi="Calibri" w:cs="Calibri"/>
-          <w:lang w:val="en-CA" w:eastAsia="en-CA"/>
-        </w:rPr>
-        <w:t xml:space="preserve"> to </w:t>
-      </w:r>
-      <w:r>
-        <w:rPr>
-          <w:rFonts w:ascii="Calibri" w:eastAsia="Times New Roman" w:hAnsi="Calibri" w:cs="Calibri"/>
-          <w:lang w:val="en-CA" w:eastAsia="en-CA"/>
-        </w:rPr>
-        <w:t>48 of the study ecoregions.</w:t>
-      </w:r>
-      <w:r>
-        <w:rPr>
-          <w:rFonts w:ascii="Calibri" w:eastAsia="Times New Roman" w:hAnsi="Calibri" w:cs="Calibri"/>
-          <w:lang w:val="en-CA" w:eastAsia="en-CA"/>
-        </w:rPr>
-        <w:t xml:space="preserve"> </w:t>
-      </w:r>
-      <w:r>
-        <w:rPr>
-          <w:rFonts w:ascii="Calibri" w:eastAsia="Times New Roman" w:hAnsi="Calibri" w:cs="Calibri"/>
-          <w:lang w:val="en-CA" w:eastAsia="en-CA"/>
-        </w:rPr>
-        <w:t xml:space="preserve">On average, the </w:t>
-      </w:r>
-      <w:r>
-        <w:rPr>
-          <w:rFonts w:ascii="Calibri" w:eastAsia="Times New Roman" w:hAnsi="Calibri" w:cs="Calibri"/>
-          <w:lang w:val="en-CA" w:eastAsia="en-CA"/>
-        </w:rPr>
-        <w:t xml:space="preserve">strength </w:t>
-      </w:r>
-      <w:r>
-        <w:rPr>
-          <w:rFonts w:ascii="Calibri" w:eastAsia="Times New Roman" w:hAnsi="Calibri" w:cs="Calibri"/>
-          <w:lang w:val="en-CA" w:eastAsia="en-CA"/>
-        </w:rPr>
-        <w:t xml:space="preserve">of the </w:t>
-      </w:r>
-      <w:r>
-        <w:rPr>
-          <w:rFonts w:ascii="Calibri" w:eastAsia="Times New Roman" w:hAnsi="Calibri" w:cs="Calibri"/>
-          <w:lang w:val="en-CA" w:eastAsia="en-CA"/>
-        </w:rPr>
-        <w:lastRenderedPageBreak/>
-        <w:t xml:space="preserve">relationship between individual species and surrogates </w:t>
-      </w:r>
-      <w:r>
-        <w:rPr>
-          <w:rFonts w:ascii="Calibri" w:eastAsia="Times New Roman" w:hAnsi="Calibri" w:cs="Calibri"/>
-          <w:lang w:val="en-CA" w:eastAsia="en-CA"/>
-        </w:rPr>
-        <w:t xml:space="preserve">across all ecoregions </w:t>
-      </w:r>
-      <w:r>
-        <w:rPr>
-          <w:rFonts w:ascii="Calibri" w:eastAsia="Times New Roman" w:hAnsi="Calibri" w:cs="Calibri"/>
-          <w:lang w:val="en-CA" w:eastAsia="en-CA"/>
-        </w:rPr>
-        <w:t>was moderat</w:t>
-      </w:r>
-      <w:r>
-        <w:rPr>
-          <w:rFonts w:ascii="Calibri" w:eastAsia="Times New Roman" w:hAnsi="Calibri" w:cs="Calibri"/>
-          <w:lang w:val="en-CA" w:eastAsia="en-CA"/>
-        </w:rPr>
-        <w:t>e</w:t>
-      </w:r>
-      <w:r>
-        <w:rPr>
-          <w:rFonts w:ascii="Calibri" w:eastAsia="Times New Roman" w:hAnsi="Calibri" w:cs="Calibri"/>
-          <w:lang w:val="en-CA" w:eastAsia="en-CA"/>
-        </w:rPr>
-        <w:t xml:space="preserve">, ranging from </w:t>
-      </w:r>
-      <w:r>
-        <w:rPr>
-          <w:rFonts w:ascii="Calibri" w:eastAsia="Times New Roman" w:hAnsi="Calibri" w:cs="Calibri"/>
-          <w:lang w:val="en-CA" w:eastAsia="en-CA"/>
-        </w:rPr>
-        <w:t>an adjusted R</w:t>
+        <w:t>arbler species, in particular, had more restricted distributions and, consequently, models were developed for only 6 to 16 ecoregions depending on the species. Brown Creeper was present in 20 ecoregions while the remaining species were more widely distributed and models were developed for 39 to 48 of the study ecoregions. On average, the strength of the relationship between individual species and surrogates across all ecoregions was moderate, ranging from an adjusted R</w:t>
       </w:r>
       <w:r>
         <w:rPr>
@@ -2957,298 +2559,95 @@
           <w:rFonts w:ascii="Calibri" w:eastAsia="Times New Roman" w:hAnsi="Calibri" w:cs="Calibri"/>
           <w:lang w:val="en-CA" w:eastAsia="en-CA"/>
         </w:rPr>
-        <w:t xml:space="preserve"> of </w:t>
+        <w:t xml:space="preserve"> of 0.38 for Olive-sided Flycatcher to 0.66 for Blackburnian Warbler</w:t>
+      </w:r>
+      <w:r>
+        <w:rPr>
+          <w:rFonts w:ascii="Calibri" w:eastAsia="Times New Roman" w:hAnsi="Calibri" w:cs="Calibri"/>
+          <w:lang w:eastAsia="en-CA"/>
+        </w:rPr>
+        <w:t xml:space="preserve"> (Table 3; supp info)</w:t>
       </w:r>
       <w:r>
         <w:rPr>
           <w:rFonts w:ascii="Calibri" w:eastAsia="Times New Roman" w:hAnsi="Calibri" w:cs="Calibri"/>
           <w:lang w:val="en-CA" w:eastAsia="en-CA"/>
         </w:rPr>
-        <w:t>0.</w:t>
+        <w:t xml:space="preserve">. </w:t>
+      </w:r>
+      <w:r>
+        <w:rPr>
+          <w:rFonts w:ascii="Calibri" w:eastAsia="Times New Roman" w:hAnsi="Calibri" w:cs="Calibri"/>
+          <w:lang w:eastAsia="en-CA"/>
+        </w:rPr>
+        <w:t xml:space="preserve">In particular, the relationship was strongest for the four warbler species that were included in the </w:t>
+      </w:r>
+      <w:r>
+        <w:rPr>
+          <w:rFonts w:ascii="Calibri" w:eastAsia="Times New Roman" w:hAnsi="Calibri" w:cs="Calibri"/>
+          <w:lang w:eastAsia="en-CA"/>
+        </w:rPr>
+        <w:lastRenderedPageBreak/>
+        <w:t>study. For both Black-throated Green Warbler and Canada Warbler, the relationship was moderate to strong in all ecoregions in which they occurred. Similarly, for Blackburnian Warbler and Cape May Warbler, the relationship was moderate to strong in all but one ecoregion in which they occurred. The average strength of the relationships was also relatively high for the four warbler species, ranging from 0.52 for Cape May Warbler to 0.66 for Blackburnian Warbler. Across all species, the relationship was moderate to strong in 79% of the ecoregions. The strength of the relationship was moderate to strong for over 60% of the ecoregions for all test species, ranging from 64% for the Olive-sided Flycatcher to 100% for Black-throated Green Warbler and Canada Warbler. Twelve of the 18 test species had moderate to strong relationships in at least 75% of the ecoregions in which they occurred. In general, the relationship between surrogates and individual species was relatively strong, with only one species, Olive-sided Flycatcher, having an average adjusted R</w:t>
+      </w:r>
+      <w:r>
+        <w:rPr>
+          <w:rFonts w:ascii="Calibri" w:eastAsia="Times New Roman" w:hAnsi="Calibri" w:cs="Calibri"/>
+          <w:vertAlign w:val="superscript"/>
+          <w:lang w:eastAsia="en-CA"/>
+        </w:rPr>
+        <w:t>2</w:t>
+      </w:r>
+      <w:r>
+        <w:rPr>
+          <w:rFonts w:ascii="Calibri" w:eastAsia="Times New Roman" w:hAnsi="Calibri" w:cs="Calibri"/>
+          <w:lang w:eastAsia="en-CA"/>
+        </w:rPr>
+        <w:t xml:space="preserve"> value less than 0.44. Several other species (Boreal Chickadee, Brown Creeper, Swainson’s Thrush, Pine Grosbeak, and White-winged Crossbill) also had relatively moderate to strong relationships in at least 75% of the ecoregions in which they occurred. The average strength of their relationship with surrogates was also relatively high, ranging between 0.45 for White-winged Crossbill to 0.54 for Swainson’s Thrush. Olive-sided Flycatcher had the lowest overall mean model strength (adjusted R</w:t>
+      </w:r>
+      <w:r>
+        <w:rPr>
+          <w:rFonts w:ascii="Calibri" w:eastAsia="Times New Roman" w:hAnsi="Calibri" w:cs="Calibri"/>
+          <w:vertAlign w:val="superscript"/>
+          <w:lang w:eastAsia="en-CA"/>
+        </w:rPr>
+        <w:t>2</w:t>
+      </w:r>
+      <w:r>
+        <w:rPr>
+          <w:rFonts w:ascii="Calibri" w:eastAsia="Times New Roman" w:hAnsi="Calibri" w:cs="Calibri"/>
+          <w:lang w:eastAsia="en-CA"/>
+        </w:rPr>
+        <w:t xml:space="preserve"> = 0.38) and the lowest proportion of ecoregions with moderate to strong relationships (64%). It had weak relationships (adjusted R</w:t>
+      </w:r>
+      <w:r>
+        <w:rPr>
+          <w:rFonts w:ascii="Calibri" w:eastAsia="Times New Roman" w:hAnsi="Calibri" w:cs="Calibri"/>
+          <w:vertAlign w:val="superscript"/>
+          <w:lang w:eastAsia="en-CA"/>
+        </w:rPr>
+        <w:t xml:space="preserve">2 </w:t>
+      </w:r>
+      <w:r>
+        <w:rPr>
+          <w:rFonts w:ascii="Calibri" w:eastAsia="Times New Roman" w:hAnsi="Calibri" w:cs="Calibri"/>
+          <w:lang w:eastAsia="en-CA"/>
+        </w:rPr>
+        <w:t xml:space="preserve">&lt; 0.2) in the 14 of 39 ecoregions, with most of these located in the western boreal ecoregions, specifically those located in Taiga Cordillera, Boreal Cordillera, and Montane Cordillera ecozones. </w:t>
       </w:r>
       <w:r>
         <w:rPr>
           <w:rFonts w:ascii="Calibri" w:eastAsia="Times New Roman" w:hAnsi="Calibri" w:cs="Calibri"/>
           <w:lang w:val="en-CA" w:eastAsia="en-CA"/>
         </w:rPr>
-        <w:t>3</w:t>
+        <w:t xml:space="preserve">At the ecozone level, the Taiga Plains and </w:t>
       </w:r>
       <w:r>
         <w:rPr>
           <w:rFonts w:ascii="Calibri" w:eastAsia="Times New Roman" w:hAnsi="Calibri" w:cs="Calibri"/>
-          <w:lang w:val="en-CA" w:eastAsia="en-CA"/>
-        </w:rPr>
-        <w:t>8</w:t>
-      </w:r>
-      <w:r>
-        <w:rPr>
-          <w:rFonts w:ascii="Calibri" w:eastAsia="Times New Roman" w:hAnsi="Calibri" w:cs="Calibri"/>
-          <w:lang w:val="en-CA" w:eastAsia="en-CA"/>
-        </w:rPr>
-        <w:t xml:space="preserve"> for </w:t>
-      </w:r>
-      <w:r>
-        <w:rPr>
-          <w:rFonts w:ascii="Calibri" w:eastAsia="Times New Roman" w:hAnsi="Calibri" w:cs="Calibri"/>
-          <w:lang w:val="en-CA" w:eastAsia="en-CA"/>
-        </w:rPr>
-        <w:t>Olive-sided Flycatcher</w:t>
-      </w:r>
-      <w:r>
-        <w:rPr>
-          <w:rFonts w:ascii="Calibri" w:eastAsia="Times New Roman" w:hAnsi="Calibri" w:cs="Calibri"/>
-          <w:lang w:val="en-CA" w:eastAsia="en-CA"/>
-        </w:rPr>
-        <w:t xml:space="preserve"> to 0.</w:t>
-      </w:r>
-      <w:r>
-        <w:rPr>
-          <w:rFonts w:ascii="Calibri" w:eastAsia="Times New Roman" w:hAnsi="Calibri" w:cs="Calibri"/>
-          <w:lang w:val="en-CA" w:eastAsia="en-CA"/>
-        </w:rPr>
-        <w:t>66</w:t>
-      </w:r>
-      <w:r>
-        <w:rPr>
-          <w:rFonts w:ascii="Calibri" w:eastAsia="Times New Roman" w:hAnsi="Calibri" w:cs="Calibri"/>
-          <w:lang w:val="en-CA" w:eastAsia="en-CA"/>
-        </w:rPr>
-        <w:t xml:space="preserve"> for Black</w:t>
-      </w:r>
-      <w:r>
-        <w:rPr>
-          <w:rFonts w:ascii="Calibri" w:eastAsia="Times New Roman" w:hAnsi="Calibri" w:cs="Calibri"/>
-          <w:lang w:val="en-CA" w:eastAsia="en-CA"/>
-        </w:rPr>
-        <w:t>burnian</w:t>
-      </w:r>
-      <w:r>
-        <w:rPr>
-          <w:rFonts w:ascii="Calibri" w:eastAsia="Times New Roman" w:hAnsi="Calibri" w:cs="Calibri"/>
-          <w:lang w:val="en-CA" w:eastAsia="en-CA"/>
-        </w:rPr>
-        <w:t xml:space="preserve"> </w:t>
-      </w:r>
-      <w:r>
-        <w:rPr>
-          <w:rFonts w:ascii="Calibri" w:eastAsia="Times New Roman" w:hAnsi="Calibri" w:cs="Calibri"/>
-          <w:lang w:val="en-CA" w:eastAsia="en-CA"/>
-        </w:rPr>
-        <w:t xml:space="preserve">Warbler. </w:t>
-      </w:r>
-      <w:r>
-        <w:t>In particular, the relationship was strongest for the four warbler species</w:t>
-      </w:r>
-      <w:r>
-        <w:t xml:space="preserve"> that were included in the study</w:t>
-      </w:r>
-      <w:r>
-        <w:t>. For both Black-throated Green Warbler and Canada Warbler, the relationship was moderate to strong in all ecoregion</w:t>
-      </w:r>
-      <w:r>
-        <w:t>s</w:t>
-      </w:r>
-      <w:r>
-        <w:t xml:space="preserve"> in which they occurred. Similarly, for Blackburnian </w:t>
-      </w:r>
-      <w:r>
-        <w:t>Warbler</w:t>
-      </w:r>
-      <w:r>
-        <w:t xml:space="preserve"> and Cape May Warbler, the relationship was moderate to strong in all but one ecoregion in which they occurred. The average strength of the relationship</w:t>
-      </w:r>
-      <w:r>
-        <w:t>s</w:t>
-      </w:r>
-      <w:r>
-        <w:t xml:space="preserve"> was also relatively high for the four warbler species, ranging from 0.52 for Cape May Warbler to 0.66 for Blackburnian </w:t>
-      </w:r>
-      <w:r>
-        <w:t>Warbler</w:t>
-      </w:r>
-      <w:r>
-        <w:t xml:space="preserve">. </w:t>
-      </w:r>
-      <w:r>
-        <w:t>Across all species, the relationship was moderate to strong in 79% of the ecoregions.</w:t>
-      </w:r>
-      <w:r>
-        <w:t xml:space="preserve"> </w:t>
-      </w:r>
-      <w:r>
-        <w:t xml:space="preserve">The strength of the relationship was moderate to strong for over 60% of the ecoregions for all test species, ranging from 64% for the Olive-sided Flycatcher to 100% for Black-throated Green </w:t>
-      </w:r>
-      <w:r>
-        <w:t>Warbler</w:t>
-      </w:r>
-      <w:r>
-        <w:t xml:space="preserve"> and Canada Warbler.</w:t>
-      </w:r>
-      <w:r>
-        <w:t xml:space="preserve"> </w:t>
-      </w:r>
-      <w:r>
-        <w:t xml:space="preserve">Twelve of the 18 test species had moderate to strong relationships in at least 75% of the ecoregions in which they </w:t>
-      </w:r>
-      <w:r>
-        <w:t>occurred</w:t>
-      </w:r>
-      <w:r>
-        <w:t>.</w:t>
-      </w:r>
-      <w:r>
-        <w:t xml:space="preserve"> </w:t>
-      </w:r>
-      <w:r>
-        <w:t xml:space="preserve">In general, the relationship between surrogates and individual species was relatively strong, with only one species, </w:t>
-      </w:r>
-      <w:r>
-        <w:t>Olive-sided Flycatcher</w:t>
-      </w:r>
-      <w:r>
-        <w:t>, having an average adjusted R</w:t>
-      </w:r>
-      <w:r>
-        <w:rPr>
-          <w:vertAlign w:val="superscript"/>
-        </w:rPr>
-        <w:t>2</w:t>
-      </w:r>
-      <w:r>
-        <w:t xml:space="preserve"> value less than 0.44.</w:t>
-      </w:r>
-      <w:r>
-        <w:t xml:space="preserve"> </w:t>
-      </w:r>
-      <w:r>
-        <w:t>Several other species (Boreal Chickadee, Brown Creeper, Swainson’s Thrush, Pine Grosbeak, and White-winged Crossbill) also had relatively moderate to strong relationships in at least 75% of the ecoregions in which they occurred. The average strength of their relationship with surrogates was also relatively high, ranging between 0.45 for White-winged Crossbill to 0.54 for Swainson’s Thrush.</w:t>
-      </w:r>
-      <w:r>
-        <w:t xml:space="preserve"> </w:t>
-      </w:r>
-      <w:r>
-        <w:t>Olive-sided Flycatcher had the lowest overall mean model strength (adj</w:t>
-      </w:r>
-      <w:r>
-        <w:t xml:space="preserve">usted </w:t>
-      </w:r>
-      <w:r>
-        <w:t>R</w:t>
-      </w:r>
-      <w:r>
-        <w:rPr>
-          <w:vertAlign w:val="superscript"/>
-        </w:rPr>
-        <w:t>2</w:t>
-      </w:r>
-      <w:r>
-        <w:t xml:space="preserve"> = 0.3</w:t>
-      </w:r>
-      <w:r>
-        <w:t>8</w:t>
-      </w:r>
-      <w:r>
-        <w:t>)</w:t>
-      </w:r>
-      <w:r>
-        <w:t xml:space="preserve"> and the lowest proportion of ecoregions with moderate to strong relationships (64%)</w:t>
-      </w:r>
-      <w:r>
-        <w:t>. It had weak relationships (adj</w:t>
-      </w:r>
-      <w:r>
-        <w:t xml:space="preserve">usted </w:t>
-      </w:r>
-      <w:r>
-        <w:t>R</w:t>
-      </w:r>
-      <w:r>
-        <w:rPr>
-          <w:vertAlign w:val="superscript"/>
-        </w:rPr>
-        <w:t>2</w:t>
-      </w:r>
-      <w:r>
-        <w:rPr>
-          <w:vertAlign w:val="superscript"/>
-        </w:rPr>
-        <w:t xml:space="preserve"> </w:t>
-      </w:r>
-      <w:r>
-        <w:t>&lt;</w:t>
-      </w:r>
-      <w:r>
-        <w:t xml:space="preserve"> </w:t>
-      </w:r>
-      <w:r>
-        <w:t>0.2) in the 14 of 39 ecoregions, with most of these located in the west</w:t>
-      </w:r>
-      <w:r>
-        <w:t>ern boreal ecoregions</w:t>
-      </w:r>
-      <w:r>
-        <w:t xml:space="preserve">, specifically </w:t>
-      </w:r>
-      <w:r>
-        <w:t xml:space="preserve">those located in </w:t>
-      </w:r>
-      <w:r>
-        <w:t>Taiga Cordillera,</w:t>
-      </w:r>
-      <w:r>
-        <w:t xml:space="preserve"> </w:t>
-      </w:r>
-      <w:r>
-        <w:t>Boreal Cordillera</w:t>
-      </w:r>
-      <w:r>
-        <w:t>,</w:t>
-      </w:r>
-      <w:r>
-        <w:t xml:space="preserve"> and Montane Cordillera</w:t>
-      </w:r>
-      <w:r>
-        <w:t xml:space="preserve"> ecozones</w:t>
-      </w:r>
-      <w:r>
-        <w:t>.</w:t>
-      </w:r>
-      <w:r>
-        <w:t xml:space="preserve"> </w:t>
-      </w:r>
-      <w:r>
-        <w:rPr>
-          <w:rFonts w:ascii="Calibri" w:eastAsia="Times New Roman" w:hAnsi="Calibri" w:cs="Calibri"/>
-          <w:lang w:val="en-CA" w:eastAsia="en-CA"/>
-        </w:rPr>
-        <w:t>At the ecozone level,</w:t>
-      </w:r>
-      <w:r>
-        <w:rPr>
-          <w:rFonts w:ascii="Calibri" w:eastAsia="Times New Roman" w:hAnsi="Calibri" w:cs="Calibri"/>
-          <w:lang w:val="en-CA" w:eastAsia="en-CA"/>
-        </w:rPr>
-        <w:t xml:space="preserve"> the </w:t>
-      </w:r>
-      <w:r>
-        <w:rPr>
-          <w:rFonts w:ascii="Calibri" w:eastAsia="Times New Roman" w:hAnsi="Calibri" w:cs="Calibri"/>
-          <w:lang w:val="en-CA" w:eastAsia="en-CA"/>
-        </w:rPr>
-        <w:t>Taiga Plains</w:t>
-      </w:r>
-      <w:r>
-        <w:rPr>
-          <w:rFonts w:ascii="Calibri" w:eastAsia="Times New Roman" w:hAnsi="Calibri" w:cs="Calibri"/>
-          <w:lang w:val="en-CA" w:eastAsia="en-CA"/>
-        </w:rPr>
-        <w:t xml:space="preserve"> and </w:t>
-      </w:r>
-      <w:r>
-        <w:t>Boreal Shield A</w:t>
-      </w:r>
-      <w:r>
-        <w:t xml:space="preserve"> ecozones</w:t>
+          <w:lang w:eastAsia="en-CA"/>
+        </w:rPr>
+        <w:t>Boreal Shield A ecozones</w:t>
       </w:r>
       <w:r>
         <w:rPr>
@@ -3270,1064 +2669,451 @@
           <w:rFonts w:ascii="Calibri" w:eastAsia="Times New Roman" w:hAnsi="Calibri" w:cs="Calibri"/>
           <w:lang w:val="en-CA" w:eastAsia="en-CA"/>
         </w:rPr>
-        <w:t xml:space="preserve"> values of 0.58 and 0.5</w:t>
+        <w:t xml:space="preserve"> values of 0.58 and 0.57, respectively. At the ecoregion-level, however, for all songbird species, there was large variability in model strength across ecoregions. Among surrogates, </w:t>
       </w:r>
       <w:r>
         <w:rPr>
           <w:rFonts w:ascii="Calibri" w:eastAsia="Times New Roman" w:hAnsi="Calibri" w:cs="Calibri"/>
-          <w:lang w:val="en-CA" w:eastAsia="en-CA"/>
-        </w:rPr>
-        <w:t>7</w:t>
-      </w:r>
-      <w:r>
+          <w:lang w:eastAsia="en-CA"/>
+        </w:rPr>
+        <w:t>CMI and GPP were consistently the most important surrogate across all songbird species, being most important in 127 and 107 models, respectively (Table 4; supp info). In contrast, LED was the most important surrogate in only 10% of the models (36 out of 344 test species x ecoregion models).</w:t>
+      </w:r>
+    </w:p>
+    <w:p>
+      <w:pPr>
+        <w:spacing w:line="240" w:lineRule="auto"/>
         <w:rPr>
           <w:rFonts w:ascii="Calibri" w:eastAsia="Times New Roman" w:hAnsi="Calibri" w:cs="Calibri"/>
-          <w:lang w:val="en-CA" w:eastAsia="en-CA"/>
-        </w:rPr>
-        <w:t>, respectively. At the ecoregion-level, however, for all songbird species, there was large varia</w:t>
-      </w:r>
+          <w:lang w:eastAsia="en-CA"/>
+        </w:rPr>
+      </w:pPr>
       <w:r>
         <w:rPr>
           <w:rFonts w:ascii="Calibri" w:eastAsia="Times New Roman" w:hAnsi="Calibri" w:cs="Calibri"/>
-          <w:lang w:val="en-CA" w:eastAsia="en-CA"/>
-        </w:rPr>
-        <w:t>bility</w:t>
-      </w:r>
-      <w:r>
+          <w:lang w:eastAsia="en-CA"/>
+        </w:rPr>
+        <w:t> </w:t>
+      </w:r>
+    </w:p>
+    <w:p>
+      <w:pPr>
+        <w:spacing w:line="240" w:lineRule="auto"/>
+        <w:rPr>
+          <w:rFonts w:ascii="Calibri Light" w:eastAsia="Times New Roman" w:hAnsi="Calibri Light" w:cs="Calibri Light"/>
+          <w:lang w:eastAsia="en-CA"/>
+        </w:rPr>
+      </w:pPr>
+      <w:r>
+        <w:rPr>
+          <w:rFonts w:ascii="Calibri Light" w:eastAsia="Times New Roman" w:hAnsi="Calibri Light" w:cs="Calibri Light"/>
+          <w:b/>
+          <w:bCs/>
+          <w:lang w:eastAsia="en-CA"/>
+        </w:rPr>
+        <w:t>Songbird groups</w:t>
+      </w:r>
+    </w:p>
+    <w:p>
+      <w:pPr>
+        <w:spacing w:line="240" w:lineRule="auto"/>
         <w:rPr>
           <w:rFonts w:ascii="Calibri" w:eastAsia="Times New Roman" w:hAnsi="Calibri" w:cs="Calibri"/>
-          <w:lang w:val="en-CA" w:eastAsia="en-CA"/>
-        </w:rPr>
-        <w:t xml:space="preserve"> in model strength across ecoregions.</w:t>
-      </w:r>
+          <w:lang w:eastAsia="en-CA"/>
+        </w:rPr>
+      </w:pPr>
       <w:r>
         <w:rPr>
           <w:rFonts w:ascii="Calibri" w:eastAsia="Times New Roman" w:hAnsi="Calibri" w:cs="Calibri"/>
-          <w:lang w:val="en-CA" w:eastAsia="en-CA"/>
-        </w:rPr>
-        <w:t xml:space="preserve"> </w:t>
-      </w:r>
-      <w:r>
+          <w:lang w:eastAsia="en-CA"/>
+        </w:rPr>
+        <w:t> </w:t>
+      </w:r>
+    </w:p>
+    <w:p>
+      <w:pPr>
+        <w:spacing w:line="240" w:lineRule="auto"/>
         <w:rPr>
           <w:rFonts w:ascii="Calibri" w:eastAsia="Times New Roman" w:hAnsi="Calibri" w:cs="Calibri"/>
-          <w:lang w:val="en-CA" w:eastAsia="en-CA"/>
-        </w:rPr>
-        <w:t>Among</w:t>
-      </w:r>
+          <w:lang w:eastAsia="en-CA"/>
+        </w:rPr>
+      </w:pPr>
       <w:r>
         <w:rPr>
           <w:rFonts w:ascii="Calibri" w:eastAsia="Times New Roman" w:hAnsi="Calibri" w:cs="Calibri"/>
-          <w:lang w:val="en-CA" w:eastAsia="en-CA"/>
-        </w:rPr>
-        <w:t xml:space="preserve"> surrogates</w:t>
+          <w:lang w:eastAsia="en-CA"/>
+        </w:rPr>
+        <w:t>The patterns for the two songbird groups, AllBirds and ForestBirds, were quite similar due to the number of common species in both groups. Surrogate models were developed for both groups in all 48 ecoregions with representative and non-representative networks. The relationship between representativeness of AllBirds and ForestBirds and representativeness of surrogates was significant, positive and linear in all cases except for ecoregion 183 for ForestBirds where there was no relationship. The relationship between surrogates and AllBirds and ForestBirds was weaker than for individual species on average, but still moderate to strong in 75% and 81% of the 48 ecoregions, respectively (Table 3; supp info). Similarly, the average strength of the relationship was slightly higher for ForestBirds (adjusted R</w:t>
       </w:r>
       <w:r>
         <w:rPr>
           <w:rFonts w:ascii="Calibri" w:eastAsia="Times New Roman" w:hAnsi="Calibri" w:cs="Calibri"/>
-          <w:lang w:val="en-CA" w:eastAsia="en-CA"/>
-        </w:rPr>
-        <w:t xml:space="preserve">, </w:t>
-      </w:r>
-      <w:r>
-        <w:t xml:space="preserve">CMI and </w:t>
-      </w:r>
-      <w:r>
-        <w:t>GPP</w:t>
-      </w:r>
-      <w:r>
-        <w:t xml:space="preserve"> were consistently the most important surrogate across all songbird species, being most important in 1</w:t>
-      </w:r>
-      <w:r>
-        <w:t>27</w:t>
-      </w:r>
-      <w:r>
-        <w:t xml:space="preserve"> and 10</w:t>
-      </w:r>
-      <w:r>
-        <w:t>7</w:t>
-      </w:r>
-      <w:r>
-        <w:t xml:space="preserve"> models, respectively. In contrast, LED was the most important</w:t>
-      </w:r>
-      <w:r>
-        <w:t xml:space="preserve"> surrogate</w:t>
-      </w:r>
-      <w:r>
-        <w:t xml:space="preserve"> in only </w:t>
-      </w:r>
-      <w:r>
-        <w:t>10</w:t>
-      </w:r>
-      <w:r>
-        <w:t>% of the models (</w:t>
-      </w:r>
-      <w:r>
-        <w:t>36</w:t>
-      </w:r>
-      <w:r>
-        <w:t xml:space="preserve"> out of 344 </w:t>
-      </w:r>
-      <w:r>
-        <w:t xml:space="preserve">test </w:t>
-      </w:r>
-      <w:r>
-        <w:t>species x ecoregion models).</w:t>
+          <w:vertAlign w:val="superscript"/>
+          <w:lang w:eastAsia="en-CA"/>
+        </w:rPr>
+        <w:t>2</w:t>
+      </w:r>
+      <w:r>
+        <w:rPr>
+          <w:rFonts w:ascii="Calibri" w:eastAsia="Times New Roman" w:hAnsi="Calibri" w:cs="Calibri"/>
+          <w:lang w:eastAsia="en-CA"/>
+        </w:rPr>
+        <w:t>=0.44) in comparison to AllBirds (adjusted R</w:t>
+      </w:r>
+      <w:r>
+        <w:rPr>
+          <w:rFonts w:ascii="Calibri" w:eastAsia="Times New Roman" w:hAnsi="Calibri" w:cs="Calibri"/>
+          <w:vertAlign w:val="superscript"/>
+          <w:lang w:eastAsia="en-CA"/>
+        </w:rPr>
+        <w:t>2</w:t>
+      </w:r>
+      <w:r>
+        <w:rPr>
+          <w:rFonts w:ascii="Calibri" w:eastAsia="Times New Roman" w:hAnsi="Calibri" w:cs="Calibri"/>
+          <w:lang w:eastAsia="en-CA"/>
+        </w:rPr>
+        <w:t>=0.41), varying from 0.0 in ecoregion 183 to 0.90 in ecoregion 69 for ForestBirds and from 0.02 in ecoregion 168 to 0.89 in ecoregion 69 for AllBirds. Most ecozones had fairly consistent results for both groups of birds with the exception of those in the Boreal Cordillera where only 4 of 9 ecoregions had moderate to strong models. Model uncertainty, as measured by RMSE, was relatively low and consistent across the boreal ecoregions, ranging between 0.04 to 0.15 for AllBirds and 0.04 to 0.14 for ForestBirds. Overall, the most important surrogate for the AllBirds models was LCC (16 ecoregions) followed by CMI and GPP (13 and 12 ecoregions, respectively) (Table 4; supp info). Similarly, the most important surrogate for ForestBirds was GPP (18 ecoregions) followed by CMI and LCC (14 and 12 ecoregions, respectively). For both AllBirds and ForestBirds, LED was the most important surrogate for only 7 and 4 ecoregions, respectively.</w:t>
       </w:r>
     </w:p>
-    <w:p/>
     <w:p>
       <w:pPr>
-        <w:pStyle w:val="Heading2"/>
-      </w:pPr>
-      <w:r>
-        <w:t>Songbird groups</w:t>
+        <w:spacing w:line="240" w:lineRule="auto"/>
+        <w:rPr>
+          <w:rFonts w:ascii="Calibri" w:eastAsia="Times New Roman" w:hAnsi="Calibri" w:cs="Calibri"/>
+          <w:lang w:eastAsia="en-CA"/>
+        </w:rPr>
+      </w:pPr>
+      <w:r>
+        <w:rPr>
+          <w:rFonts w:ascii="Calibri" w:eastAsia="Times New Roman" w:hAnsi="Calibri" w:cs="Calibri"/>
+          <w:lang w:eastAsia="en-CA"/>
+        </w:rPr>
+        <w:t> </w:t>
       </w:r>
     </w:p>
-    <w:p/>
     <w:p>
       <w:pPr>
-        <w:rPr>
-          <w:color w:val="4472C4" w:themeColor="accent1"/>
-        </w:rPr>
-      </w:pPr>
-      <w:r>
-        <w:t>The patterns for</w:t>
-      </w:r>
-      <w:r>
-        <w:t xml:space="preserve"> the two songbird groups,</w:t>
-      </w:r>
-      <w:r>
-        <w:t xml:space="preserve"> AllBirds and ForestBirds</w:t>
-      </w:r>
-      <w:r>
-        <w:t>,</w:t>
-      </w:r>
-      <w:r>
-        <w:t xml:space="preserve"> were quite similar</w:t>
-      </w:r>
-      <w:r>
-        <w:t xml:space="preserve"> due to the number of common species in both groups</w:t>
-      </w:r>
-      <w:r>
-        <w:t>. S</w:t>
-      </w:r>
-      <w:r>
-        <w:t>urrogate models were developed</w:t>
-      </w:r>
-      <w:r>
-        <w:t xml:space="preserve"> for both groups</w:t>
-      </w:r>
-      <w:r>
-        <w:t xml:space="preserve"> </w:t>
-      </w:r>
-      <w:r>
-        <w:t>in</w:t>
-      </w:r>
-      <w:r>
-        <w:t xml:space="preserve"> all 48 ecoregions </w:t>
-      </w:r>
-      <w:r>
-        <w:t xml:space="preserve">with </w:t>
-      </w:r>
-      <w:r>
-        <w:t>representative and non-representative networks</w:t>
-      </w:r>
-      <w:r>
-        <w:t xml:space="preserve">. </w:t>
-      </w:r>
-      <w:r>
-        <w:t>T</w:t>
-      </w:r>
-      <w:r>
-        <w:t xml:space="preserve">he relationship between representativeness of </w:t>
-      </w:r>
-      <w:r>
-        <w:t>AllBirds and ForestBirds</w:t>
-      </w:r>
-      <w:r>
-        <w:t xml:space="preserve"> and </w:t>
-      </w:r>
-      <w:r>
-        <w:t>repre</w:t>
-      </w:r>
-      <w:r>
-        <w:t>se</w:t>
-      </w:r>
-      <w:r>
-        <w:t xml:space="preserve">ntativeness of </w:t>
-      </w:r>
-      <w:r>
-        <w:t>surrogates was</w:t>
-      </w:r>
-      <w:r>
-        <w:t xml:space="preserve"> significant,</w:t>
-      </w:r>
-      <w:r>
-        <w:t xml:space="preserve"> positive and linear</w:t>
-      </w:r>
-      <w:r>
-        <w:t xml:space="preserve"> in all cases except for ecoregion 183 for ForestBirds where there was no relationship</w:t>
-      </w:r>
-      <w:r>
-        <w:t xml:space="preserve">. </w:t>
-      </w:r>
-      <w:r>
-        <w:t>T</w:t>
-      </w:r>
-      <w:r>
-        <w:t xml:space="preserve">he relationship between </w:t>
-      </w:r>
-      <w:r>
-        <w:t>surrogates and</w:t>
-      </w:r>
-      <w:r>
-        <w:t xml:space="preserve"> AllBirds and ForestBirds was weaker than for individual sp</w:t>
-      </w:r>
-      <w:r>
-        <w:t xml:space="preserve">ecies on average, but still moderate to strong in 75% and 81% of the 48 ecoregions, respectively. Similarly, the average strength of the relationship was slightly higher for </w:t>
-      </w:r>
-      <w:r>
-        <w:t>F</w:t>
-      </w:r>
-      <w:r>
-        <w:t>o</w:t>
-      </w:r>
-      <w:r>
-        <w:t>restBirds (adjusted R</w:t>
-      </w:r>
-      <w:r>
-        <w:rPr>
+        <w:spacing w:line="240" w:lineRule="auto"/>
+        <w:rPr>
+          <w:rFonts w:ascii="Calibri Light" w:eastAsia="Times New Roman" w:hAnsi="Calibri Light" w:cs="Calibri Light"/>
+          <w:lang w:eastAsia="en-CA"/>
+        </w:rPr>
+      </w:pPr>
+      <w:r>
+        <w:rPr>
+          <w:rFonts w:ascii="Calibri Light" w:eastAsia="Times New Roman" w:hAnsi="Calibri Light" w:cs="Calibri Light"/>
+          <w:b/>
+          <w:bCs/>
+          <w:lang w:eastAsia="en-CA"/>
+        </w:rPr>
+        <w:t>Waterfowl guilds</w:t>
+      </w:r>
+    </w:p>
+    <w:p>
+      <w:pPr>
+        <w:spacing w:line="240" w:lineRule="auto"/>
+        <w:rPr>
+          <w:rFonts w:ascii="Calibri" w:eastAsia="Times New Roman" w:hAnsi="Calibri" w:cs="Calibri"/>
+          <w:lang w:eastAsia="en-CA"/>
+        </w:rPr>
+      </w:pPr>
+      <w:r>
+        <w:rPr>
+          <w:rFonts w:ascii="Calibri" w:eastAsia="Times New Roman" w:hAnsi="Calibri" w:cs="Calibri"/>
+          <w:lang w:eastAsia="en-CA"/>
+        </w:rPr>
+        <w:lastRenderedPageBreak/>
+        <w:t> </w:t>
+      </w:r>
+    </w:p>
+    <w:p>
+      <w:pPr>
+        <w:spacing w:line="240" w:lineRule="auto"/>
+        <w:rPr>
+          <w:rFonts w:ascii="Calibri" w:eastAsia="Times New Roman" w:hAnsi="Calibri" w:cs="Calibri"/>
+          <w:lang w:eastAsia="en-CA"/>
+        </w:rPr>
+      </w:pPr>
+      <w:r>
+        <w:rPr>
+          <w:rFonts w:ascii="Calibri" w:eastAsia="Times New Roman" w:hAnsi="Calibri" w:cs="Calibri"/>
+          <w:lang w:eastAsia="en-CA"/>
+        </w:rPr>
+        <w:t>The relationship between representativeness of waterfowl groups and representativeness of surrogates was significant, linear and positive with 3 exceptions where there was no relationship: ecoregions 59 and 183 for OverwaterNesters and ecoregion 183 for AllWaterfowl. The mean strength of the models was similar among the four guilds, ranging from 0.37 for GroundNesters and 0.43 for CavityNesters (Table 3; supp info). However, for all guilds, there was a very large variation across ecoregions. The majority of the models (135 out of 192) had a moderate to strong relationship. Among waterfowl groups, CavityNesters and AllWaterfowl had moderate to strong relationships in 73% and 75% of the ecoregions, respectively. For the other two guilds, OverwaterNesters and GroundNesters, the numbers were slightly lower, with 69% and 65% of ecoregions having moderate to strong relationships. Average model adjusted R</w:t>
+      </w:r>
+      <w:r>
+        <w:rPr>
+          <w:rFonts w:ascii="Calibri" w:eastAsia="Times New Roman" w:hAnsi="Calibri" w:cs="Calibri"/>
           <w:vertAlign w:val="superscript"/>
+          <w:lang w:eastAsia="en-CA"/>
         </w:rPr>
         <w:t>2</w:t>
       </w:r>
       <w:r>
-        <w:t>=0.44) in comparison to AllBirds (adjusted R</w:t>
-      </w:r>
-      <w:r>
-        <w:rPr>
+        <w:rPr>
+          <w:rFonts w:ascii="Calibri" w:eastAsia="Times New Roman" w:hAnsi="Calibri" w:cs="Calibri"/>
+          <w:lang w:eastAsia="en-CA"/>
+        </w:rPr>
+        <w:t xml:space="preserve"> varied between 0.43 for CavityNesters to 0.37 for GroundNesters. Four ecozones, the Taiga Plains, the Boreal Shield A, the Taiga Cordillera and the Boreal Cordillera, had similar means and ranges of adjusted R</w:t>
+      </w:r>
+      <w:r>
+        <w:rPr>
+          <w:rFonts w:ascii="Calibri" w:eastAsia="Times New Roman" w:hAnsi="Calibri" w:cs="Calibri"/>
           <w:vertAlign w:val="superscript"/>
+          <w:lang w:eastAsia="en-CA"/>
         </w:rPr>
         <w:t>2</w:t>
       </w:r>
       <w:r>
-        <w:t>=0.41)</w:t>
-      </w:r>
-      <w:r>
-        <w:t xml:space="preserve">, varying from 0.0 in ecoregion </w:t>
-      </w:r>
-      <w:r>
-        <w:t>18</w:t>
-      </w:r>
-      <w:r>
-        <w:t>3</w:t>
-      </w:r>
-      <w:r>
-        <w:t xml:space="preserve"> to 0.</w:t>
-      </w:r>
-      <w:r>
-        <w:t>9</w:t>
-      </w:r>
-      <w:r>
-        <w:t>0</w:t>
-      </w:r>
-      <w:r>
-        <w:t xml:space="preserve"> in ecoregion </w:t>
-      </w:r>
-      <w:r>
-        <w:t>6</w:t>
-      </w:r>
-      <w:r>
-        <w:t>9</w:t>
-      </w:r>
-      <w:r>
-        <w:t xml:space="preserve"> for </w:t>
-      </w:r>
-      <w:r>
-        <w:t>Forest</w:t>
-      </w:r>
-      <w:r>
-        <w:t>Birds and from 0.0</w:t>
-      </w:r>
-      <w:r>
+        <w:rPr>
+          <w:rFonts w:ascii="Calibri" w:eastAsia="Times New Roman" w:hAnsi="Calibri" w:cs="Calibri"/>
+          <w:lang w:eastAsia="en-CA"/>
+        </w:rPr>
+        <w:t xml:space="preserve"> values (0.39 to 0.44). The Boreal Plains ecozone, with only one ecoregion had the highest average adjusted R</w:t>
+      </w:r>
+      <w:r>
+        <w:rPr>
+          <w:rFonts w:ascii="Calibri" w:eastAsia="Times New Roman" w:hAnsi="Calibri" w:cs="Calibri"/>
+          <w:vertAlign w:val="superscript"/>
+          <w:lang w:eastAsia="en-CA"/>
+        </w:rPr>
         <w:t>2</w:t>
       </w:r>
       <w:r>
-        <w:t xml:space="preserve"> in ecoregion 168 to 0.</w:t>
-      </w:r>
-      <w:r>
-        <w:t>89</w:t>
-      </w:r>
-      <w:r>
-        <w:t xml:space="preserve"> in ecoregion 69 for </w:t>
-      </w:r>
-      <w:r>
-        <w:t>All</w:t>
-      </w:r>
-      <w:r>
-        <w:t>Birds</w:t>
-      </w:r>
-      <w:r>
-        <w:t xml:space="preserve">. </w:t>
-      </w:r>
-      <w:r>
-        <w:t xml:space="preserve">Most ecozones had fairly consistent results for both groups of birds with the exception of those in </w:t>
-      </w:r>
-      <w:r>
-        <w:t xml:space="preserve">the </w:t>
-      </w:r>
-      <w:r>
-        <w:t>Boreal Cordillera where on</w:t>
-      </w:r>
-      <w:r>
-        <w:t>ly</w:t>
-      </w:r>
-      <w:r>
-        <w:t xml:space="preserve"> 4 of 9 </w:t>
-      </w:r>
-      <w:r>
+        <w:rPr>
+          <w:rFonts w:ascii="Calibri" w:eastAsia="Times New Roman" w:hAnsi="Calibri" w:cs="Calibri"/>
+          <w:lang w:eastAsia="en-CA"/>
+        </w:rPr>
+        <w:t xml:space="preserve"> value (0.61) among the four groups. Model uncertainty, as measured by RMSE, was also relatively low and very consistent among the four waterfowl groups with the average lowest values ranging between 0.02 and 0.03 and average highest values ranging between 0.14 and 0.16. In contrast to the other taxa, LED was the most important surrogate in 38% of all waterfowl models (Table 3; supp info). This was followed by GPP and LCC which were most important in 30% and 23% of all models. CMI was the most important surrogate in only 15 of the 164 waterfowl models (9%).</w:t>
+      </w:r>
+    </w:p>
+    <w:p>
+      <w:pPr>
+        <w:spacing w:line="240" w:lineRule="auto"/>
+        <w:rPr>
+          <w:rFonts w:ascii="Calibri" w:eastAsia="Times New Roman" w:hAnsi="Calibri" w:cs="Calibri"/>
+          <w:lang w:eastAsia="en-CA"/>
+        </w:rPr>
+      </w:pPr>
+      <w:r>
+        <w:rPr>
+          <w:rFonts w:ascii="Calibri" w:eastAsia="Times New Roman" w:hAnsi="Calibri" w:cs="Calibri"/>
+          <w:lang w:eastAsia="en-CA"/>
+        </w:rPr>
+        <w:t> </w:t>
+      </w:r>
+    </w:p>
+    <w:p>
+      <w:pPr>
+        <w:spacing w:line="240" w:lineRule="auto"/>
+        <w:rPr>
+          <w:rFonts w:ascii="Calibri Light" w:eastAsia="Times New Roman" w:hAnsi="Calibri Light" w:cs="Calibri Light"/>
+          <w:lang w:eastAsia="en-CA"/>
+        </w:rPr>
+      </w:pPr>
+      <w:r>
+        <w:rPr>
+          <w:rFonts w:ascii="Calibri Light" w:eastAsia="Times New Roman" w:hAnsi="Calibri Light" w:cs="Calibri Light"/>
+          <w:b/>
+          <w:bCs/>
+          <w:lang w:eastAsia="en-CA"/>
+        </w:rPr>
+        <w:t>Caribou</w:t>
+      </w:r>
+    </w:p>
+    <w:p>
+      <w:pPr>
+        <w:spacing w:line="240" w:lineRule="auto"/>
+        <w:rPr>
+          <w:rFonts w:ascii="Calibri" w:eastAsia="Times New Roman" w:hAnsi="Calibri" w:cs="Calibri"/>
+          <w:lang w:eastAsia="en-CA"/>
+        </w:rPr>
+      </w:pPr>
+      <w:r>
+        <w:rPr>
+          <w:rFonts w:ascii="Calibri" w:eastAsia="Times New Roman" w:hAnsi="Calibri" w:cs="Calibri"/>
+          <w:lang w:eastAsia="en-CA"/>
+        </w:rPr>
+        <w:t> </w:t>
+      </w:r>
+    </w:p>
+    <w:p>
+      <w:pPr>
+        <w:spacing w:line="240" w:lineRule="auto"/>
+        <w:rPr>
+          <w:rFonts w:ascii="Calibri" w:eastAsia="Times New Roman" w:hAnsi="Calibri" w:cs="Calibri"/>
+          <w:lang w:eastAsia="en-CA"/>
+        </w:rPr>
+      </w:pPr>
+      <w:r>
+        <w:rPr>
+          <w:rFonts w:ascii="Calibri" w:eastAsia="Times New Roman" w:hAnsi="Calibri" w:cs="Calibri"/>
+          <w:lang w:eastAsia="en-CA"/>
+        </w:rPr>
+        <w:t>Caribou-surrogate models were developed for 30 ecoregions that were located within predicted boreal caribou habitat and which had representative and non-representative networks. With the exception of ecoregion 70, the relationship between representativeness of caribou habitat and surrogates was significant, positive and linear (Table 3; supp info). The mean strength of the models was 0.42, varying from 0.02 in ecoregion 74 to 0.97 in ecoregion 94. The majority of the models (23 out of 30) had a moderate to strong relationship, with five of them explaining &gt;75% of the variation in surrogate KS values. The Taiga Plains and Boreal Shield A ecozones had the highest consistency in model strength with 6 of 7 and 9 of 10 ecoregions having models with adjusted R</w:t>
+      </w:r>
+      <w:r>
+        <w:rPr>
+          <w:rFonts w:ascii="Calibri" w:eastAsia="Times New Roman" w:hAnsi="Calibri" w:cs="Calibri"/>
+          <w:vertAlign w:val="superscript"/>
+          <w:lang w:eastAsia="en-CA"/>
+        </w:rPr>
+        <w:t xml:space="preserve">2 </w:t>
+      </w:r>
+      <w:r>
+        <w:rPr>
+          <w:rFonts w:ascii="Calibri" w:eastAsia="Times New Roman" w:hAnsi="Calibri" w:cs="Calibri"/>
+          <w:lang w:eastAsia="en-CA"/>
+        </w:rPr>
+        <w:t>&gt; 0.2, respectively. Model strength in the Boreal Plains was also very high (adjusted R</w:t>
+      </w:r>
+      <w:r>
+        <w:rPr>
+          <w:rFonts w:ascii="Calibri" w:eastAsia="Times New Roman" w:hAnsi="Calibri" w:cs="Calibri"/>
+          <w:vertAlign w:val="superscript"/>
+          <w:lang w:eastAsia="en-CA"/>
+        </w:rPr>
+        <w:t>2</w:t>
+      </w:r>
+      <w:r>
+        <w:rPr>
+          <w:rFonts w:ascii="Calibri" w:eastAsia="Times New Roman" w:hAnsi="Calibri" w:cs="Calibri"/>
+          <w:lang w:eastAsia="en-CA"/>
+        </w:rPr>
+        <w:t xml:space="preserve"> = 0.79), but this ecozone was only represented by one of 6 ecoregions for which representative and non-representative networks could be developed. Model uncertainty, as measured by RMSE, was relatively lower and more consistent within the ecoregions of the Taiga Plains and Boreal Shield A ecozones. Overall, the most important surrogate for the caribou models was GPP (13 ecoregions) followed by CMI and LCC (7 ecoregions each) (Table 4; supp info). In contrast, LED was the most important surrogate for only 3 ecoregions.</w:t>
+      </w:r>
+    </w:p>
+    <w:p>
+      <w:pPr>
+        <w:spacing w:line="240" w:lineRule="auto"/>
+        <w:rPr>
+          <w:rFonts w:ascii="Calibri" w:eastAsia="Times New Roman" w:hAnsi="Calibri" w:cs="Calibri"/>
+          <w:lang w:eastAsia="en-CA"/>
+        </w:rPr>
+      </w:pPr>
+      <w:r>
+        <w:rPr>
+          <w:rFonts w:ascii="Calibri" w:eastAsia="Times New Roman" w:hAnsi="Calibri" w:cs="Calibri"/>
+          <w:lang w:eastAsia="en-CA"/>
+        </w:rPr>
+        <w:t> </w:t>
+      </w:r>
+    </w:p>
+    <w:p>
+      <w:pPr>
+        <w:spacing w:line="240" w:lineRule="auto"/>
+        <w:rPr>
+          <w:rFonts w:ascii="Calibri" w:eastAsia="Times New Roman" w:hAnsi="Calibri" w:cs="Calibri"/>
+          <w:lang w:eastAsia="en-CA"/>
+        </w:rPr>
+      </w:pPr>
+      <w:r>
+        <w:rPr>
+          <w:rFonts w:ascii="Calibri" w:eastAsia="Times New Roman" w:hAnsi="Calibri" w:cs="Calibri"/>
+          <w:b/>
+          <w:bCs/>
+          <w:lang w:eastAsia="en-CA"/>
+        </w:rPr>
+        <w:t>Influence of covariates</w:t>
+      </w:r>
+    </w:p>
+    <w:p>
+      <w:pPr>
+        <w:spacing w:line="240" w:lineRule="auto"/>
+        <w:rPr>
+          <w:rFonts w:ascii="Calibri" w:eastAsia="Times New Roman" w:hAnsi="Calibri" w:cs="Calibri"/>
+          <w:lang w:eastAsia="en-CA"/>
+        </w:rPr>
+      </w:pPr>
+      <w:r>
+        <w:rPr>
+          <w:rFonts w:ascii="Calibri" w:eastAsia="Times New Roman" w:hAnsi="Calibri" w:cs="Calibri"/>
+          <w:lang w:eastAsia="en-CA"/>
+        </w:rPr>
+        <w:t> </w:t>
+      </w:r>
+    </w:p>
+    <w:p>
+      <w:pPr>
+        <w:spacing w:line="240" w:lineRule="auto"/>
+        <w:rPr>
+          <w:rFonts w:ascii="Calibri" w:eastAsia="Times New Roman" w:hAnsi="Calibri" w:cs="Calibri"/>
+          <w:lang w:eastAsia="en-CA"/>
+        </w:rPr>
+      </w:pPr>
+      <w:r>
+        <w:rPr>
+          <w:rFonts w:ascii="Calibri" w:eastAsia="Times New Roman" w:hAnsi="Calibri" w:cs="Calibri"/>
+          <w:lang w:eastAsia="en-CA"/>
+        </w:rPr>
+        <w:t>We evaluated the influence of five factors on the strength of the relationship between test species and surrogates and found few patterns. Species density had a moderate but negative influence on the strength of the Blackburnian Warbler and Canada Warbler models. Ecoregion intactness had a moderate negative and positive influence on the strength of the Caribou and Blackburnian Warbler models, respectively. Ecozone membership also had a moderate influence on two species, Black-throated Green Warbler and Cape May Warbler. Density CV and network size, as approximated by MDR, had no influence on any of the relationships. For songbird and waterfowl groups, there were no evident patterns between model strengths and any of the four ecoregion-level factors.</w:t>
+      </w:r>
+    </w:p>
+    <w:p>
+      <w:pPr>
+        <w:spacing w:line="240" w:lineRule="auto"/>
+        <w:rPr>
+          <w:rFonts w:ascii="Calibri" w:eastAsia="Times New Roman" w:hAnsi="Calibri" w:cs="Calibri"/>
+          <w:lang w:eastAsia="en-CA"/>
+        </w:rPr>
+      </w:pPr>
+      <w:r>
+        <w:rPr>
+          <w:rFonts w:ascii="Calibri" w:eastAsia="Times New Roman" w:hAnsi="Calibri" w:cs="Calibri"/>
+          <w:lang w:eastAsia="en-CA"/>
+        </w:rPr>
+        <w:t> </w:t>
+      </w:r>
+    </w:p>
+    <w:p>
+      <w:pPr>
+        <w:spacing w:line="240" w:lineRule="auto"/>
+        <w:rPr>
+          <w:rFonts w:ascii="Calibri" w:eastAsia="Times New Roman" w:hAnsi="Calibri" w:cs="Calibri"/>
+          <w:lang w:eastAsia="en-CA"/>
+        </w:rPr>
+      </w:pPr>
+      <w:r>
+        <w:rPr>
+          <w:rFonts w:ascii="Calibri" w:eastAsia="Times New Roman" w:hAnsi="Calibri" w:cs="Calibri"/>
+          <w:b/>
+          <w:bCs/>
+          <w:lang w:eastAsia="en-CA"/>
+        </w:rPr>
         <w:lastRenderedPageBreak/>
-        <w:t xml:space="preserve">ecoregions had </w:t>
-      </w:r>
-      <w:r>
-        <w:t xml:space="preserve">moderate to strong </w:t>
-      </w:r>
-      <w:r>
-        <w:t>models</w:t>
-      </w:r>
-      <w:r>
-        <w:t>. Model uncertainty, as measured by RMSE, was relatively low and consistent</w:t>
-      </w:r>
-      <w:r>
-        <w:t xml:space="preserve"> across the boreal ecoregions, </w:t>
-      </w:r>
-      <w:r>
-        <w:rPr>
-          <w:rFonts w:ascii="Calibri" w:hAnsi="Calibri" w:cs="Calibri"/>
-        </w:rPr>
-        <w:t>ranging between 0.04</w:t>
-      </w:r>
-      <w:r>
-        <w:rPr>
-          <w:rFonts w:ascii="Calibri" w:hAnsi="Calibri" w:cs="Calibri"/>
-        </w:rPr>
-        <w:t xml:space="preserve"> to </w:t>
-      </w:r>
-      <w:r>
-        <w:rPr>
-          <w:rFonts w:ascii="Calibri" w:hAnsi="Calibri" w:cs="Calibri"/>
-        </w:rPr>
-        <w:t>0.</w:t>
-      </w:r>
-      <w:r>
-        <w:rPr>
-          <w:rFonts w:ascii="Calibri" w:hAnsi="Calibri" w:cs="Calibri"/>
-        </w:rPr>
-        <w:t>15</w:t>
-      </w:r>
-      <w:r>
-        <w:rPr>
-          <w:rFonts w:ascii="Calibri" w:hAnsi="Calibri" w:cs="Calibri"/>
-        </w:rPr>
-        <w:t xml:space="preserve"> for AllBirds and 0.04</w:t>
-      </w:r>
-      <w:r>
-        <w:rPr>
-          <w:rFonts w:ascii="Calibri" w:hAnsi="Calibri" w:cs="Calibri"/>
-        </w:rPr>
-        <w:t xml:space="preserve"> to </w:t>
-      </w:r>
-      <w:r>
-        <w:rPr>
-          <w:rFonts w:ascii="Calibri" w:hAnsi="Calibri" w:cs="Calibri"/>
-        </w:rPr>
-        <w:t>0.</w:t>
-      </w:r>
-      <w:r>
-        <w:rPr>
-          <w:rFonts w:ascii="Calibri" w:hAnsi="Calibri" w:cs="Calibri"/>
-        </w:rPr>
-        <w:t>14</w:t>
-      </w:r>
-      <w:r>
-        <w:rPr>
-          <w:rFonts w:ascii="Calibri" w:hAnsi="Calibri" w:cs="Calibri"/>
-        </w:rPr>
-        <w:t xml:space="preserve"> for ForestBirds</w:t>
-      </w:r>
-      <w:r>
-        <w:t>. Overall,</w:t>
-      </w:r>
-      <w:r>
-        <w:t xml:space="preserve"> </w:t>
-      </w:r>
-      <w:r>
-        <w:t xml:space="preserve">the most important surrogate for the </w:t>
-      </w:r>
-      <w:r>
-        <w:t>AllBirds</w:t>
-      </w:r>
-      <w:r>
-        <w:t xml:space="preserve"> models was LCC (1</w:t>
-      </w:r>
-      <w:r>
-        <w:t>6</w:t>
-      </w:r>
-      <w:r>
-        <w:t xml:space="preserve"> ecoregions) followed by CMI and GPP (</w:t>
-      </w:r>
-      <w:r>
-        <w:t>1</w:t>
-      </w:r>
-      <w:r>
-        <w:t>3</w:t>
-      </w:r>
-      <w:r>
-        <w:t xml:space="preserve"> and </w:t>
-      </w:r>
-      <w:r>
-        <w:t>1</w:t>
-      </w:r>
-      <w:r>
-        <w:t>2</w:t>
-      </w:r>
-      <w:r>
-        <w:t xml:space="preserve"> ecoregions, respectively). </w:t>
-      </w:r>
-      <w:r>
-        <w:t>Similarly</w:t>
-      </w:r>
-      <w:r>
-        <w:t xml:space="preserve">, </w:t>
-      </w:r>
-      <w:r>
-        <w:t>the most important surrogate for ForestBirds was GPP (1</w:t>
-      </w:r>
-      <w:r>
-        <w:t>8</w:t>
-      </w:r>
-      <w:r>
-        <w:t xml:space="preserve"> ecoregions) followed by CMI and LCC (14</w:t>
-      </w:r>
-      <w:r>
-        <w:t xml:space="preserve"> and 12</w:t>
-      </w:r>
-      <w:r>
-        <w:t xml:space="preserve"> ecoregions</w:t>
-      </w:r>
-      <w:r>
-        <w:t>, respectively</w:t>
-      </w:r>
-      <w:r>
-        <w:t xml:space="preserve">). For both AllBirds and ForestBirds, LED was </w:t>
-      </w:r>
-      <w:r>
-        <w:t xml:space="preserve">the most important surrogate for only </w:t>
-      </w:r>
-      <w:r>
-        <w:t>7</w:t>
-      </w:r>
-      <w:r>
-        <w:t xml:space="preserve"> and </w:t>
-      </w:r>
-      <w:r>
-        <w:t>4</w:t>
-      </w:r>
-      <w:r>
-        <w:t xml:space="preserve"> ecoregions</w:t>
-      </w:r>
-      <w:r>
-        <w:t>, respectively</w:t>
-      </w:r>
-      <w:r>
-        <w:t>.</w:t>
+        <w:t>Shiny app</w:t>
       </w:r>
     </w:p>
-    <w:p/>
     <w:p>
       <w:pPr>
-        <w:pStyle w:val="Heading2"/>
-      </w:pPr>
-      <w:r>
-        <w:t>Waterfowl</w:t>
-      </w:r>
-      <w:r>
-        <w:t xml:space="preserve"> guilds</w:t>
+        <w:spacing w:line="240" w:lineRule="auto"/>
+        <w:rPr>
+          <w:rFonts w:ascii="Calibri" w:eastAsia="Times New Roman" w:hAnsi="Calibri" w:cs="Calibri"/>
+          <w:lang w:eastAsia="en-CA"/>
+        </w:rPr>
+      </w:pPr>
+      <w:r>
+        <w:rPr>
+          <w:rFonts w:ascii="Calibri" w:eastAsia="Times New Roman" w:hAnsi="Calibri" w:cs="Calibri"/>
+          <w:lang w:eastAsia="en-CA"/>
+        </w:rPr>
+        <w:t> </w:t>
       </w:r>
     </w:p>
-    <w:p/>
     <w:p>
-      <w:r>
-        <w:t>T</w:t>
-      </w:r>
-      <w:r>
-        <w:t>he relationship between</w:t>
-      </w:r>
-      <w:r>
-        <w:t xml:space="preserve"> representativeness of</w:t>
-      </w:r>
-      <w:r>
-        <w:t xml:space="preserve"> </w:t>
-      </w:r>
-      <w:r>
-        <w:t>waterfowl groups and representativeness of surrogates was</w:t>
-      </w:r>
-      <w:r>
-        <w:t xml:space="preserve"> si</w:t>
-      </w:r>
-      <w:r>
-        <w:t>gnificant,</w:t>
-      </w:r>
-      <w:r>
-        <w:t xml:space="preserve"> linear and positive </w:t>
-      </w:r>
-      <w:r>
-        <w:t>with 3 exceptions where there was no relationship: ecoregions 59 and 183 for Ove</w:t>
-      </w:r>
-      <w:r>
-        <w:t>r</w:t>
-      </w:r>
-      <w:r>
-        <w:t>waterNesters and ecoregion 183 for AllWaterfowl</w:t>
-      </w:r>
-      <w:r>
-        <w:t xml:space="preserve">. </w:t>
-      </w:r>
-      <w:r>
-        <w:t>The mean strength of the models was similar among the four guilds, ranging from 0.37 for GroundNesters and 0.43 for CavityNesters</w:t>
-      </w:r>
-      <w:r>
-        <w:rPr>
-          <w:rFonts w:ascii="Calibri" w:hAnsi="Calibri" w:cs="Calibri"/>
-        </w:rPr>
-        <w:t xml:space="preserve">. However, for all guilds, there was </w:t>
-      </w:r>
-      <w:r>
-        <w:rPr>
-          <w:rFonts w:ascii="Calibri" w:hAnsi="Calibri" w:cs="Calibri"/>
-        </w:rPr>
-        <w:t xml:space="preserve">a </w:t>
-      </w:r>
-      <w:r>
-        <w:rPr>
-          <w:rFonts w:ascii="Calibri" w:hAnsi="Calibri" w:cs="Calibri"/>
-        </w:rPr>
-        <w:t xml:space="preserve">very large variation across ecoregions. </w:t>
-      </w:r>
-      <w:r>
-        <w:t xml:space="preserve">The majority of the models (135 out of 192) had a moderate to strong relationship. </w:t>
-      </w:r>
-      <w:r>
-        <w:rPr>
-          <w:rFonts w:ascii="Calibri" w:hAnsi="Calibri" w:cs="Calibri"/>
-        </w:rPr>
-        <w:t xml:space="preserve">Among waterfowl groups, CavityNesters and AllWaterfowl had moderate to strong relationships in 73% and 75% of the ecoregions, respectively. For the other two guilds, </w:t>
-      </w:r>
-      <w:r>
-        <w:rPr>
-          <w:rFonts w:ascii="Calibri" w:hAnsi="Calibri" w:cs="Calibri"/>
-        </w:rPr>
-        <w:t>Overw</w:t>
-      </w:r>
-      <w:r>
-        <w:rPr>
-          <w:rFonts w:ascii="Calibri" w:hAnsi="Calibri" w:cs="Calibri"/>
-        </w:rPr>
-        <w:t>aterNesters and GroundNesters, the numbers were slightly lower, with 69% and 65% of ecoregions hav</w:t>
-      </w:r>
-      <w:r>
-        <w:rPr>
-          <w:rFonts w:ascii="Calibri" w:hAnsi="Calibri" w:cs="Calibri"/>
-        </w:rPr>
-        <w:t>ing</w:t>
-      </w:r>
-      <w:r>
-        <w:rPr>
-          <w:rFonts w:ascii="Calibri" w:hAnsi="Calibri" w:cs="Calibri"/>
-        </w:rPr>
-        <w:t xml:space="preserve"> moderate to strong relationships. Average model adjusted R</w:t>
-      </w:r>
-      <w:r>
-        <w:rPr>
-          <w:rFonts w:ascii="Calibri" w:hAnsi="Calibri" w:cs="Calibri"/>
-          <w:vertAlign w:val="superscript"/>
-        </w:rPr>
-        <w:t>2</w:t>
-      </w:r>
-      <w:r>
-        <w:rPr>
-          <w:rFonts w:ascii="Calibri" w:hAnsi="Calibri" w:cs="Calibri"/>
-        </w:rPr>
-        <w:t xml:space="preserve"> varied between 0.43 for CavityNesters to 0.37 for GroundNesters.</w:t>
-      </w:r>
-      <w:r>
-        <w:rPr>
-          <w:rFonts w:ascii="Calibri" w:hAnsi="Calibri" w:cs="Calibri"/>
-        </w:rPr>
-        <w:t xml:space="preserve"> </w:t>
-      </w:r>
-      <w:r>
-        <w:t xml:space="preserve">Four ecozones, the </w:t>
-      </w:r>
-      <w:r>
-        <w:t>Taiga Plains</w:t>
-      </w:r>
-      <w:r>
-        <w:t>,</w:t>
-      </w:r>
-      <w:r>
-        <w:t xml:space="preserve"> the </w:t>
-      </w:r>
-      <w:r>
-        <w:t>Boreal Shield A</w:t>
-      </w:r>
-      <w:r>
-        <w:t>,</w:t>
-      </w:r>
-      <w:r>
-        <w:t xml:space="preserve"> the </w:t>
-      </w:r>
-      <w:r>
-        <w:t>Taiga Cordillera and</w:t>
-      </w:r>
-      <w:r>
-        <w:t xml:space="preserve"> </w:t>
-      </w:r>
-      <w:r>
-        <w:t xml:space="preserve">the </w:t>
-      </w:r>
-      <w:r>
-        <w:t>Boreal Cordillera</w:t>
-      </w:r>
-      <w:r>
-        <w:t>,</w:t>
-      </w:r>
-      <w:r>
-        <w:t xml:space="preserve"> had similar means and ranges of adjusted R</w:t>
-      </w:r>
-      <w:r>
-        <w:rPr>
-          <w:vertAlign w:val="superscript"/>
-        </w:rPr>
-        <w:t>2</w:t>
-      </w:r>
-      <w:r>
-        <w:t xml:space="preserve"> values</w:t>
-      </w:r>
-      <w:r>
-        <w:t xml:space="preserve"> (0.39 to 0.44)</w:t>
-      </w:r>
-      <w:r>
-        <w:t xml:space="preserve">. </w:t>
-      </w:r>
-      <w:r>
-        <w:t xml:space="preserve">The </w:t>
-      </w:r>
-      <w:r>
-        <w:t>Boreal Plains</w:t>
-      </w:r>
-      <w:r>
-        <w:t xml:space="preserve"> ecozone</w:t>
-      </w:r>
-      <w:r>
-        <w:t>, with only one ecoregion had the highest average adjusted R</w:t>
-      </w:r>
-      <w:r>
-        <w:rPr>
-          <w:vertAlign w:val="superscript"/>
-        </w:rPr>
-        <w:t>2</w:t>
-      </w:r>
-      <w:r>
-        <w:t xml:space="preserve"> value </w:t>
-      </w:r>
-      <w:r>
-        <w:t xml:space="preserve">(0.61) </w:t>
-      </w:r>
-      <w:r>
-        <w:t xml:space="preserve">among the four groups. </w:t>
-      </w:r>
-      <w:r>
-        <w:t>Model uncertainty, as measured by RMSE, was also relatively low and</w:t>
-      </w:r>
-      <w:r>
-        <w:t xml:space="preserve"> very consistent among the four waterfowl groups with the average lowest values ranging between 0.02 and 0.03 and average highest values ranging between 0.14 and 0.16.</w:t>
-      </w:r>
-      <w:r>
-        <w:t xml:space="preserve"> </w:t>
-      </w:r>
-      <w:r>
-        <w:t>In contrast to the other taxa, LED was the most important surrogate in 38% of all waterfowl models. This was followed by GPP and LCC which were most important in 30% and 23% of all models. CMI was the most important surro</w:t>
-      </w:r>
-      <w:r>
-        <w:t>g</w:t>
-      </w:r>
-      <w:r>
-        <w:t>a</w:t>
-      </w:r>
-      <w:r>
-        <w:t>t</w:t>
-      </w:r>
-      <w:r>
-        <w:t>e in only 15 of the 164 waterfowl models (9%).</w:t>
-      </w:r>
-    </w:p>
-    <w:p/>
-    <w:p>
-      <w:pPr>
-        <w:pStyle w:val="Heading2"/>
-      </w:pPr>
-      <w:r>
-        <w:t>Caribou</w:t>
-      </w:r>
-    </w:p>
-    <w:p/>
-    <w:p>
-      <w:r>
-        <w:t>Caribou</w:t>
-      </w:r>
-      <w:r>
-        <w:t>-surrogate</w:t>
-      </w:r>
-      <w:r>
-        <w:t xml:space="preserve"> models were developed for </w:t>
-      </w:r>
-      <w:r>
-        <w:t>30 ecoregions that were located within predicted boreal caribou habitat and which had representative and non-representative networks</w:t>
-      </w:r>
-      <w:r>
-        <w:t xml:space="preserve">. </w:t>
-      </w:r>
-      <w:r>
-        <w:t xml:space="preserve">With the exception of ecoregion 70, the relationship </w:t>
-      </w:r>
-      <w:r>
-        <w:t xml:space="preserve">between representativeness of </w:t>
-      </w:r>
-      <w:r>
-        <w:t xml:space="preserve">caribou </w:t>
-      </w:r>
-      <w:r>
-        <w:t xml:space="preserve">habitat and surrogates was </w:t>
-      </w:r>
-      <w:r>
-        <w:t xml:space="preserve">significant, </w:t>
-      </w:r>
-      <w:r>
-        <w:t>positive and linear</w:t>
-      </w:r>
-      <w:r>
-        <w:t>. The mean strength of the models was 0.4</w:t>
-      </w:r>
-      <w:r>
-        <w:t>2</w:t>
-      </w:r>
-      <w:r>
-        <w:t>, varying from 0.02 in ecoregion 74 to 0.9</w:t>
-      </w:r>
-      <w:r>
-        <w:t>7</w:t>
-      </w:r>
-      <w:r>
-        <w:t xml:space="preserve"> in ecoregion 94. The majority of the models (</w:t>
-      </w:r>
-      <w:r>
-        <w:t>2</w:t>
-      </w:r>
-      <w:r>
-        <w:t>3</w:t>
-      </w:r>
-      <w:r>
-        <w:t xml:space="preserve"> out of 30</w:t>
-      </w:r>
-      <w:r>
-        <w:t>) had a moderate to strong relationship</w:t>
-      </w:r>
-      <w:r>
-        <w:t>,</w:t>
-      </w:r>
-      <w:r>
-        <w:t xml:space="preserve"> with five of them explaining &gt;75% of the variation in surrogate KS values. </w:t>
-      </w:r>
-      <w:r>
-        <w:t xml:space="preserve">The </w:t>
-      </w:r>
-      <w:r>
-        <w:t>Taiga Plains</w:t>
-      </w:r>
-      <w:r>
-        <w:t xml:space="preserve"> and</w:t>
-      </w:r>
-      <w:r>
-        <w:t xml:space="preserve"> Boreal Shield A</w:t>
-      </w:r>
-      <w:r>
-        <w:t xml:space="preserve"> ecozones</w:t>
-      </w:r>
-      <w:r>
-        <w:t xml:space="preserve"> had the highest consistency in model strength with 6 of 7 and </w:t>
-      </w:r>
-      <w:r>
-        <w:t>9</w:t>
-      </w:r>
-      <w:r>
-        <w:t xml:space="preserve"> of 10 ecoregions having models with adjusted R</w:t>
-      </w:r>
-      <w:r>
-        <w:rPr>
-          <w:vertAlign w:val="superscript"/>
-        </w:rPr>
-        <w:t>2</w:t>
-      </w:r>
-      <w:r>
-        <w:rPr>
-          <w:vertAlign w:val="superscript"/>
-        </w:rPr>
-        <w:t xml:space="preserve"> </w:t>
-      </w:r>
-      <w:r>
-        <w:t xml:space="preserve">&gt; 0.2, respectively. Model strength </w:t>
-      </w:r>
-      <w:r>
-        <w:t xml:space="preserve">in the </w:t>
-      </w:r>
-      <w:r>
-        <w:t>Boreal Plains was also very high (</w:t>
-      </w:r>
-      <w:r>
-        <w:t xml:space="preserve">adjusted </w:t>
-      </w:r>
-      <w:r>
-        <w:t>R</w:t>
-      </w:r>
-      <w:r>
-        <w:rPr>
-          <w:vertAlign w:val="superscript"/>
-        </w:rPr>
-        <w:t>2</w:t>
-      </w:r>
-      <w:r>
-        <w:t xml:space="preserve"> </w:t>
-      </w:r>
-      <w:r>
-        <w:t>=</w:t>
-      </w:r>
-      <w:r>
-        <w:t xml:space="preserve"> </w:t>
-      </w:r>
-      <w:r>
-        <w:t xml:space="preserve">0.79), but </w:t>
-      </w:r>
-      <w:r>
-        <w:t xml:space="preserve">this ecozone </w:t>
-      </w:r>
-      <w:r>
-        <w:t xml:space="preserve">was only represented by one of 6 ecoregions for which representative and non-representative networks could be developed. Model uncertainty, as measured by RMSE, was relatively lower and more consistent within the ecoregions of </w:t>
-      </w:r>
-      <w:r>
-        <w:t xml:space="preserve">the Taiga Plains </w:t>
-      </w:r>
-      <w:r>
-        <w:lastRenderedPageBreak/>
-        <w:t xml:space="preserve">and Boreal Shield A </w:t>
-      </w:r>
-      <w:r>
-        <w:t>ecozones</w:t>
-      </w:r>
-      <w:r>
-        <w:t>. Overall, t</w:t>
-      </w:r>
-      <w:r>
-        <w:t xml:space="preserve">he most important surrogate </w:t>
-      </w:r>
-      <w:r>
-        <w:t xml:space="preserve">for the caribou models </w:t>
-      </w:r>
-      <w:r>
-        <w:t>w</w:t>
-      </w:r>
-      <w:r>
-        <w:t>as</w:t>
-      </w:r>
-      <w:r>
-        <w:t xml:space="preserve"> </w:t>
-      </w:r>
-      <w:r>
-        <w:t>GPP</w:t>
-      </w:r>
-      <w:r>
-        <w:t xml:space="preserve"> (</w:t>
-      </w:r>
-      <w:r>
-        <w:t>1</w:t>
-      </w:r>
-      <w:r>
-        <w:t>3</w:t>
-      </w:r>
-      <w:r>
-        <w:t xml:space="preserve"> ecoregions</w:t>
-      </w:r>
-      <w:r>
-        <w:t>)</w:t>
-      </w:r>
-      <w:r>
-        <w:t xml:space="preserve"> followed by CMI and </w:t>
-      </w:r>
-      <w:r>
-        <w:t>LCC</w:t>
-      </w:r>
-      <w:r>
-        <w:t xml:space="preserve"> (7 ecoregions</w:t>
-      </w:r>
-      <w:r>
-        <w:t xml:space="preserve"> each</w:t>
-      </w:r>
-      <w:r>
-        <w:t>). In contrast, LED was the most important surrogate for only 3 ecoregions</w:t>
-      </w:r>
-      <w:r>
-        <w:t>.</w:t>
-      </w:r>
-    </w:p>
-    <w:p/>
-    <w:p>
-      <w:r>
-        <w:t>We evaluated</w:t>
-      </w:r>
-      <w:r>
-        <w:t xml:space="preserve"> </w:t>
-      </w:r>
-      <w:r>
-        <w:t xml:space="preserve">the influence of </w:t>
-      </w:r>
-      <w:r>
-        <w:t>five</w:t>
-      </w:r>
-      <w:r>
-        <w:t xml:space="preserve"> factors on the </w:t>
-      </w:r>
-      <w:r>
-        <w:t xml:space="preserve">strength of the </w:t>
-      </w:r>
-      <w:r>
-        <w:t xml:space="preserve">relationship between test species and surrogates and found few </w:t>
-      </w:r>
-      <w:r>
-        <w:t xml:space="preserve">patterns. </w:t>
-      </w:r>
-      <w:r>
-        <w:t>Species</w:t>
-      </w:r>
-      <w:r>
-        <w:t xml:space="preserve"> density</w:t>
-      </w:r>
-      <w:r>
-        <w:t xml:space="preserve"> had a moderate but negative influence on the strength of </w:t>
-      </w:r>
-      <w:r>
-        <w:t xml:space="preserve">the </w:t>
-      </w:r>
-      <w:r>
-        <w:t>Blackburnian Warbler</w:t>
-      </w:r>
-      <w:r>
-        <w:t xml:space="preserve"> and</w:t>
-      </w:r>
-      <w:r>
-        <w:t xml:space="preserve"> Canada Warbler</w:t>
-      </w:r>
-      <w:r>
-        <w:t xml:space="preserve"> models</w:t>
-      </w:r>
-      <w:r>
-        <w:t>.</w:t>
-      </w:r>
-      <w:r>
-        <w:t xml:space="preserve"> Ecoregion intactness had a moderate negative and positive influence o</w:t>
-      </w:r>
-      <w:r>
-        <w:t>n</w:t>
-      </w:r>
-      <w:r>
-        <w:t xml:space="preserve"> the strength of </w:t>
-      </w:r>
-      <w:r>
-        <w:t xml:space="preserve">the Caribou and </w:t>
-      </w:r>
-      <w:r>
-        <w:t>Blackburnian Warbler models, respectively.</w:t>
-      </w:r>
-      <w:r>
-        <w:t xml:space="preserve"> </w:t>
-      </w:r>
-      <w:r>
-        <w:t xml:space="preserve">Ecozone membership also had a moderate influence on two species, Black-throated Green Warbler and Cape May Warbler. </w:t>
-      </w:r>
-      <w:r>
-        <w:t>Density CV and n</w:t>
-      </w:r>
-      <w:r>
-        <w:t xml:space="preserve">etwork size, as approximated by MDR, had </w:t>
-      </w:r>
-      <w:r>
-        <w:t xml:space="preserve">no </w:t>
-      </w:r>
-      <w:r>
-        <w:t>influence on any of the relationships.</w:t>
-      </w:r>
-      <w:r>
-        <w:t xml:space="preserve"> </w:t>
-      </w:r>
-      <w:r>
-        <w:t>For songbird and waterfowl groups, there were no evident patterns between model strengths and any of the four ecoregion-level factors.</w:t>
-      </w:r>
-    </w:p>
-    <w:p/>
-    <w:p>
-      <w:r>
-        <w:t xml:space="preserve">In this study we develop 662 multiple linear regression models between test species and environmental surrogates. Due to the large amount of resultant </w:t>
-      </w:r>
-      <w:r>
-        <w:t>model output</w:t>
-      </w:r>
-      <w:r>
-        <w:t>, w</w:t>
-      </w:r>
-      <w:r>
-        <w:t xml:space="preserve">e developed a Shiny app to </w:t>
-      </w:r>
-      <w:r>
-        <w:t xml:space="preserve">enable </w:t>
-      </w:r>
-      <w:r>
-        <w:t>readers and conservation planners in the boreal region to explore the results of the analysis and identify species and ecoregion combinations that are adequa</w:t>
-      </w:r>
-      <w:r>
-        <w:t>te</w:t>
-      </w:r>
-      <w:r>
-        <w:t xml:space="preserve">ly or inadequately represented by benchmark networks selected using surrogates of </w:t>
-      </w:r>
-      <w:r>
-        <w:t>large-scale</w:t>
-      </w:r>
-      <w:r>
-        <w:t xml:space="preserve"> environmental variation. </w:t>
-      </w:r>
-      <w:r>
-        <w:t>T</w:t>
-      </w:r>
-      <w:r>
-        <w:t>he Supp</w:t>
-      </w:r>
-      <w:r>
-        <w:t>orting</w:t>
-      </w:r>
-      <w:r>
-        <w:t xml:space="preserve"> Information provides instructions on how to run the app from a local machine</w:t>
-      </w:r>
-      <w:r>
-        <w:t xml:space="preserve"> and also provides summary tables with all input data used in the analyses and the app.</w:t>
+      <w:pPr>
+        <w:spacing w:line="240" w:lineRule="auto"/>
+        <w:rPr>
+          <w:rFonts w:ascii="Calibri" w:eastAsia="Times New Roman" w:hAnsi="Calibri" w:cs="Calibri"/>
+          <w:lang w:eastAsia="en-CA"/>
+        </w:rPr>
+      </w:pPr>
+      <w:r>
+        <w:rPr>
+          <w:rFonts w:ascii="Calibri" w:eastAsia="Times New Roman" w:hAnsi="Calibri" w:cs="Calibri"/>
+          <w:lang w:eastAsia="en-CA"/>
+        </w:rPr>
+        <w:t>In this study we develop 662 multiple linear regression models between test species and environmental surrogates. Due to the large amount of resultant model output, we developed a Shiny app to enable readers and conservation planners in the boreal region to explore the results of the analysis and identify species and ecoregion combinations that are adequately or inadequately represented by benchmark networks selected using surrogates of large-scale environmental variation. The Supporting Information provides instructions on how to run the app from a local machine and also provides summary tables with all input data used in the analyses and the app.</w:t>
       </w:r>
     </w:p>
     <w:p/>
@@ -4577,11 +3363,7 @@
         <w:t xml:space="preserve"> </w:t>
       </w:r>
       <w:r>
-        <w:t xml:space="preserve">Results for caribou were restricted to the 30 ecoregions for which </w:t>
-      </w:r>
-      <w:r>
-        <w:lastRenderedPageBreak/>
-        <w:t xml:space="preserve">habitat was mapped; the effectiveness surrogates </w:t>
+        <w:t xml:space="preserve">Results for caribou were restricted to the 30 ecoregions for which habitat was mapped; the effectiveness surrogates </w:t>
       </w:r>
       <w:r>
         <w:t>were</w:t>
@@ -4683,6 +3465,7 @@
     <w:p/>
     <w:p>
       <w:r>
+        <w:lastRenderedPageBreak/>
         <w:t>In this study, the main focus was on evaluating the four environmental surrogates together rather individually. However, the regression approach we used also permit</w:t>
       </w:r>
       <w:r>
@@ -4884,11 +3667,7 @@
         <w:t xml:space="preserve"> </w:t>
       </w:r>
       <w:r>
-        <w:t xml:space="preserve">However, in </w:t>
-      </w:r>
-      <w:r>
-        <w:lastRenderedPageBreak/>
-        <w:t>both cases, this was likely caused by a statistical artifact due to the influence of one outlier ecoregion in the boreal shield ecozone.</w:t>
+        <w:t>However, in both cases, this was likely caused by a statistical artifact due to the influence of one outlier ecoregion in the boreal shield ecozone.</w:t>
       </w:r>
     </w:p>
     <w:p>
@@ -5108,6 +3887,7 @@
         <w:rPr>
           <w:rFonts w:ascii="Calibri" w:hAnsi="Calibri" w:cs="Calibri"/>
         </w:rPr>
+        <w:lastRenderedPageBreak/>
         <w:t>surrogates</w:t>
       </w:r>
       <w:r>
@@ -5412,11 +4192,7 @@
         <w:t xml:space="preserve"> and vice versa.</w:t>
       </w:r>
       <w:r>
-        <w:t xml:space="preserve"> So, if the objective was to maximize representation of high quality </w:t>
-      </w:r>
-      <w:r>
-        <w:lastRenderedPageBreak/>
-        <w:t>habitat for a species of concern</w:t>
+        <w:t xml:space="preserve"> So, if the objective was to maximize representation of high quality habitat for a species of concern</w:t>
       </w:r>
       <w:r>
         <w:t>,</w:t>
@@ -5505,6 +4281,7 @@
         <w:rPr>
           <w:bCs/>
         </w:rPr>
+        <w:lastRenderedPageBreak/>
         <w:t xml:space="preserve">Our approach has some limitations which could be addressed in future research. </w:t>
       </w:r>
       <w:r>
@@ -5818,6 +4595,7 @@
         </w:numPr>
       </w:pPr>
       <w:r>
+        <w:lastRenderedPageBreak/>
         <w:t>Table S2. Summary of multiple linear regression models relating surrogates KS values to species KS values for all ecoregions with representative and non-representative networks in the boreal region of Canada.</w:t>
       </w:r>
     </w:p>
@@ -5844,8 +4622,6 @@
           <w:numId w:val="2"/>
         </w:numPr>
       </w:pPr>
-      <w:bookmarkStart w:id="4" w:name="_GoBack"/>
-      <w:bookmarkEnd w:id="4"/>
       <w:r>
         <w:t>Shiny app for exploring the results in more detail.</w:t>
       </w:r>
@@ -6183,7 +4959,6 @@
     </w:p>
     <w:p>
       <w:r>
-        <w:lastRenderedPageBreak/>
         <w:t>http://dx.doi.org/10.5751/ACE-00699-090207</w:t>
       </w:r>
     </w:p>
@@ -6378,6 +5153,7 @@
           <w:sz w:val="22"/>
           <w:szCs w:val="22"/>
         </w:rPr>
+        <w:lastRenderedPageBreak/>
         <w:t xml:space="preserve">Brandt J. P., </w:t>
       </w:r>
       <w:r>
@@ -6907,7 +5683,6 @@
     <w:p>
       <w:proofErr w:type="gramStart"/>
       <w:r>
-        <w:lastRenderedPageBreak/>
         <w:t>Environment  Canada</w:t>
       </w:r>
       <w:proofErr w:type="gramEnd"/>
@@ -7044,6 +5819,7 @@
           <w:sz w:val="22"/>
           <w:szCs w:val="22"/>
         </w:rPr>
+        <w:lastRenderedPageBreak/>
         <w:t>Grantham, H. S.,</w:t>
       </w:r>
       <w:r>
@@ -7573,7 +6349,6 @@
           <w:sz w:val="22"/>
           <w:szCs w:val="22"/>
         </w:rPr>
-        <w:lastRenderedPageBreak/>
         <w:t xml:space="preserve">Leroux, S. J., </w:t>
       </w:r>
       <w:r>
@@ -7686,6 +6461,7 @@
           <w:sz w:val="22"/>
           <w:szCs w:val="22"/>
         </w:rPr>
+        <w:lastRenderedPageBreak/>
         <w:t xml:space="preserve">Lombard, A.T., </w:t>
       </w:r>
       <w:r>
@@ -8764,7 +7540,6 @@
           <w:sz w:val="22"/>
           <w:szCs w:val="22"/>
         </w:rPr>
-        <w:lastRenderedPageBreak/>
         <w:t>for Statistical Computing, Vienna, Austria.</w:t>
       </w:r>
     </w:p>
@@ -8864,6 +7639,7 @@
           <w:sz w:val="22"/>
           <w:szCs w:val="22"/>
         </w:rPr>
+        <w:lastRenderedPageBreak/>
         <w:t xml:space="preserve">Sarkar, S., </w:t>
       </w:r>
       <w:r>
@@ -9312,7 +8088,6 @@
           <w:sz w:val="22"/>
           <w:szCs w:val="22"/>
         </w:rPr>
-        <w:lastRenderedPageBreak/>
         <w:t xml:space="preserve">Urbina-Casanova, R., </w:t>
       </w:r>
       <w:r>
@@ -9551,6 +8326,7 @@
           <w:sz w:val="22"/>
           <w:szCs w:val="22"/>
         </w:rPr>
+        <w:lastRenderedPageBreak/>
         <w:t>Wiersma, Y.F. 2005. Environmental benchmarks vs. ecological benchmarks for assessment and monitoring in Canada: Is there a difference? Environ</w:t>
       </w:r>
       <w:r>
@@ -29868,7 +28644,7 @@
 </file>
 
 <file path=customXml/itemProps1.xml><?xml version="1.0" encoding="utf-8"?>
-<ds:datastoreItem xmlns:ds="http://schemas.openxmlformats.org/officeDocument/2006/customXml" ds:itemID="{6840DE00-F65D-42EB-B11A-9CF01CD65729}">
+<ds:datastoreItem xmlns:ds="http://schemas.openxmlformats.org/officeDocument/2006/customXml" ds:itemID="{9C9B6288-DD70-48B7-B42E-97BF6200B0FF}">
   <ds:schemaRefs>
     <ds:schemaRef ds:uri="http://schemas.openxmlformats.org/officeDocument/2006/bibliography"/>
   </ds:schemaRefs>

</xml_diff>